<commit_message>
bugfix(Vintage): Retirar artigos depois do tempo de reembolso refactor(Encomenda): apagar função não utilizada Update do relatório
</commit_message>
<xml_diff>
--- a/POO_LEI_2023_Grupo38_RELATORIO.docx
+++ b/POO_LEI_2023_Grupo38_RELATORIO.docx
@@ -769,7 +769,23 @@
           <w:sz w:val="32"/>
           <w:szCs w:val="32"/>
         </w:rPr>
-        <w:t>Utils (Encomenda)</w:t>
+        <w:t>Utils (Encomenda</w:t>
+      </w:r>
+      <w:r>
+        <w:rPr>
+          <w:rFonts w:ascii="Times New Roman" w:hAnsi="Times New Roman" w:cs="Times New Roman"/>
+          <w:sz w:val="32"/>
+          <w:szCs w:val="32"/>
+        </w:rPr>
+        <w:t>s</w:t>
+      </w:r>
+      <w:r>
+        <w:rPr>
+          <w:rFonts w:ascii="Times New Roman" w:hAnsi="Times New Roman" w:cs="Times New Roman"/>
+          <w:sz w:val="32"/>
+          <w:szCs w:val="32"/>
+        </w:rPr>
+        <w:t>)</w:t>
       </w:r>
     </w:p>
     <w:p>
@@ -1914,6 +1930,7 @@
       <w:r>
         <w:rPr>
           <w:rFonts w:ascii="Times New Roman" w:hAnsi="Times New Roman" w:cs="Times New Roman"/>
+          <w:noProof/>
           <w:sz w:val="28"/>
           <w:szCs w:val="28"/>
         </w:rPr>
@@ -2306,7 +2323,23 @@
           <w:szCs w:val="28"/>
         </w:rPr>
         <w:tab/>
-        <w:t>Além disso têm o seu próprio construtor, utilizando a funcionalidade super com os atributos da classe Artigo que são usados nas sapatilhas, a sua própria função de calcularPreco que utiliza o precoBase, a calcularCorrecaoPremium e a sua própria calcularCorrecao.</w:t>
+        <w:t>Além disso têm o seu próprio construtor, utilizando a funcionalidade super com os atributos da classe Artigo que são usados nas sapatilhas, a sua própria função de calcularPreco que utiliza o precoBase, a calcularCorrecaoPremium</w:t>
+      </w:r>
+      <w:r>
+        <w:rPr>
+          <w:rFonts w:ascii="Times New Roman" w:hAnsi="Times New Roman" w:cs="Times New Roman"/>
+          <w:sz w:val="28"/>
+          <w:szCs w:val="28"/>
+        </w:rPr>
+        <w:t>, pois sapatilhas podem ser premium ou não</w:t>
+      </w:r>
+      <w:r>
+        <w:rPr>
+          <w:rFonts w:ascii="Times New Roman" w:hAnsi="Times New Roman" w:cs="Times New Roman"/>
+          <w:sz w:val="28"/>
+          <w:szCs w:val="28"/>
+        </w:rPr>
+        <w:t xml:space="preserve"> e a sua própria calcularCorrecao.</w:t>
       </w:r>
     </w:p>
     <w:p>
@@ -2411,6 +2444,14 @@
         <w:tab/>
         <w:t>Por fim, tem os getters e os setters e na sua toString utiliza funções de utils que serão todas explicadas no seu devido tempo.</w:t>
       </w:r>
+      <w:r>
+        <w:rPr>
+          <w:rFonts w:ascii="Times New Roman" w:hAnsi="Times New Roman" w:cs="Times New Roman"/>
+          <w:sz w:val="28"/>
+          <w:szCs w:val="28"/>
+        </w:rPr>
+        <w:t xml:space="preserve"> Todos os tipos de artigo terão sempre no final do ficheiro estas funções, sendo a principal a toString que utiliza as funções dos ficheiros utils.</w:t>
+      </w:r>
     </w:p>
     <w:p>
       <w:pPr>
@@ -2441,27 +2482,7 @@
           <w:szCs w:val="32"/>
         </w:rPr>
         <w:lastRenderedPageBreak/>
-        <w:t>2.</w:t>
-      </w:r>
-      <w:r>
-        <w:rPr>
-          <w:rFonts w:ascii="Times New Roman" w:hAnsi="Times New Roman" w:cs="Times New Roman"/>
-          <w:b/>
-          <w:bCs/>
-          <w:sz w:val="32"/>
-          <w:szCs w:val="32"/>
-        </w:rPr>
-        <w:t>3</w:t>
-      </w:r>
-      <w:r>
-        <w:rPr>
-          <w:rFonts w:ascii="Times New Roman" w:hAnsi="Times New Roman" w:cs="Times New Roman"/>
-          <w:b/>
-          <w:bCs/>
-          <w:sz w:val="32"/>
-          <w:szCs w:val="32"/>
-        </w:rPr>
-        <w:t xml:space="preserve">. </w:t>
+        <w:t xml:space="preserve">2.3. </w:t>
       </w:r>
       <w:r>
         <w:rPr>
@@ -2537,11 +2558,12 @@
       <w:r>
         <w:rPr>
           <w:rFonts w:ascii="Times New Roman" w:hAnsi="Times New Roman" w:cs="Times New Roman"/>
+          <w:noProof/>
           <w:sz w:val="28"/>
           <w:szCs w:val="28"/>
         </w:rPr>
         <w:drawing>
-          <wp:anchor distT="0" distB="0" distL="114300" distR="114300" simplePos="0" relativeHeight="251657216" behindDoc="1" locked="0" layoutInCell="1" allowOverlap="1" wp14:anchorId="6BD7C23C" wp14:editId="4DEB1D53">
+          <wp:anchor distT="0" distB="0" distL="114300" distR="114300" simplePos="0" relativeHeight="251645440" behindDoc="1" locked="0" layoutInCell="1" allowOverlap="1" wp14:anchorId="6BD7C23C" wp14:editId="4DEB1D53">
             <wp:simplePos x="0" y="0"/>
             <wp:positionH relativeFrom="column">
               <wp:posOffset>-290246</wp:posOffset>
@@ -2640,51 +2662,57 @@
     </w:p>
     <w:p>
       <w:pPr>
-        <w:rPr>
-          <w:rFonts w:ascii="Times New Roman" w:hAnsi="Times New Roman" w:cs="Times New Roman"/>
-          <w:sz w:val="28"/>
-          <w:szCs w:val="28"/>
-        </w:rPr>
-      </w:pPr>
-    </w:p>
-    <w:p>
-      <w:pPr>
-        <w:rPr>
-          <w:rFonts w:ascii="Times New Roman" w:hAnsi="Times New Roman" w:cs="Times New Roman"/>
-          <w:sz w:val="28"/>
-          <w:szCs w:val="28"/>
-        </w:rPr>
-      </w:pPr>
-    </w:p>
-    <w:p>
-      <w:pPr>
-        <w:rPr>
-          <w:rFonts w:ascii="Times New Roman" w:hAnsi="Times New Roman" w:cs="Times New Roman"/>
-          <w:sz w:val="28"/>
-          <w:szCs w:val="28"/>
-        </w:rPr>
-      </w:pPr>
-    </w:p>
-    <w:p>
-      <w:pPr>
-        <w:rPr>
-          <w:rFonts w:ascii="Times New Roman" w:hAnsi="Times New Roman" w:cs="Times New Roman"/>
-          <w:sz w:val="28"/>
-          <w:szCs w:val="28"/>
-        </w:rPr>
-      </w:pPr>
-    </w:p>
-    <w:p>
-      <w:pPr>
-        <w:rPr>
-          <w:rFonts w:ascii="Times New Roman" w:hAnsi="Times New Roman" w:cs="Times New Roman"/>
-          <w:sz w:val="28"/>
-          <w:szCs w:val="28"/>
-        </w:rPr>
-      </w:pPr>
-    </w:p>
-    <w:p>
-      <w:pPr>
+        <w:jc w:val="both"/>
+        <w:rPr>
+          <w:rFonts w:ascii="Times New Roman" w:hAnsi="Times New Roman" w:cs="Times New Roman"/>
+          <w:sz w:val="28"/>
+          <w:szCs w:val="28"/>
+        </w:rPr>
+      </w:pPr>
+    </w:p>
+    <w:p>
+      <w:pPr>
+        <w:jc w:val="both"/>
+        <w:rPr>
+          <w:rFonts w:ascii="Times New Roman" w:hAnsi="Times New Roman" w:cs="Times New Roman"/>
+          <w:sz w:val="28"/>
+          <w:szCs w:val="28"/>
+        </w:rPr>
+      </w:pPr>
+    </w:p>
+    <w:p>
+      <w:pPr>
+        <w:jc w:val="both"/>
+        <w:rPr>
+          <w:rFonts w:ascii="Times New Roman" w:hAnsi="Times New Roman" w:cs="Times New Roman"/>
+          <w:sz w:val="28"/>
+          <w:szCs w:val="28"/>
+        </w:rPr>
+      </w:pPr>
+    </w:p>
+    <w:p>
+      <w:pPr>
+        <w:jc w:val="both"/>
+        <w:rPr>
+          <w:rFonts w:ascii="Times New Roman" w:hAnsi="Times New Roman" w:cs="Times New Roman"/>
+          <w:sz w:val="28"/>
+          <w:szCs w:val="28"/>
+        </w:rPr>
+      </w:pPr>
+    </w:p>
+    <w:p>
+      <w:pPr>
+        <w:jc w:val="both"/>
+        <w:rPr>
+          <w:rFonts w:ascii="Times New Roman" w:hAnsi="Times New Roman" w:cs="Times New Roman"/>
+          <w:sz w:val="28"/>
+          <w:szCs w:val="28"/>
+        </w:rPr>
+      </w:pPr>
+    </w:p>
+    <w:p>
+      <w:pPr>
+        <w:jc w:val="both"/>
         <w:rPr>
           <w:rFonts w:ascii="Times New Roman" w:hAnsi="Times New Roman" w:cs="Times New Roman"/>
           <w:sz w:val="28"/>
@@ -2696,7 +2724,7 @@
           <w:noProof/>
         </w:rPr>
         <w:pict w14:anchorId="7C120A78">
-          <v:shape id="_x0000_s1027" type="#_x0000_t202" style="position:absolute;margin-left:254.85pt;margin-top:2.2pt;width:169.1pt;height:30.45pt;z-index:251660800;visibility:visible;mso-wrap-style:square;mso-width-percent:400;mso-height-percent:200;mso-wrap-distance-left:9pt;mso-wrap-distance-top:3.6pt;mso-wrap-distance-right:9pt;mso-wrap-distance-bottom:3.6pt;mso-position-horizontal-relative:text;mso-position-vertical-relative:text;mso-width-percent:400;mso-height-percent:200;mso-width-relative:margin;mso-height-relative:margin;v-text-anchor:top" o:gfxdata="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">
+          <v:shape id="_x0000_s1027" type="#_x0000_t202" style="position:absolute;left:0;text-align:left;margin-left:254.85pt;margin-top:2.2pt;width:169.1pt;height:30.45pt;z-index:251660800;visibility:visible;mso-wrap-style:square;mso-width-percent:400;mso-height-percent:200;mso-wrap-distance-left:9pt;mso-wrap-distance-top:3.6pt;mso-wrap-distance-right:9pt;mso-wrap-distance-bottom:3.6pt;mso-position-horizontal-relative:text;mso-position-vertical-relative:text;mso-width-percent:400;mso-height-percent:200;mso-width-relative:margin;mso-height-relative:margin;v-text-anchor:top" o:gfxdata="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">
             <v:textbox style="mso-next-textbox:#_x0000_s1027;mso-fit-shape-to-text:t">
               <w:txbxContent>
                 <w:p>
@@ -2713,42 +2741,47 @@
     </w:p>
     <w:p>
       <w:pPr>
-        <w:rPr>
-          <w:rFonts w:ascii="Times New Roman" w:hAnsi="Times New Roman" w:cs="Times New Roman"/>
-          <w:sz w:val="28"/>
-          <w:szCs w:val="28"/>
-        </w:rPr>
-      </w:pPr>
-    </w:p>
-    <w:p>
-      <w:pPr>
-        <w:rPr>
-          <w:rFonts w:ascii="Times New Roman" w:hAnsi="Times New Roman" w:cs="Times New Roman"/>
-          <w:sz w:val="28"/>
-          <w:szCs w:val="28"/>
-        </w:rPr>
-      </w:pPr>
-    </w:p>
-    <w:p>
-      <w:pPr>
-        <w:rPr>
-          <w:rFonts w:ascii="Times New Roman" w:hAnsi="Times New Roman" w:cs="Times New Roman"/>
-          <w:sz w:val="28"/>
-          <w:szCs w:val="28"/>
-        </w:rPr>
-      </w:pPr>
-    </w:p>
-    <w:p>
-      <w:pPr>
-        <w:rPr>
-          <w:rFonts w:ascii="Times New Roman" w:hAnsi="Times New Roman" w:cs="Times New Roman"/>
-          <w:sz w:val="28"/>
-          <w:szCs w:val="28"/>
-        </w:rPr>
-      </w:pPr>
-    </w:p>
-    <w:p>
-      <w:pPr>
+        <w:jc w:val="both"/>
+        <w:rPr>
+          <w:rFonts w:ascii="Times New Roman" w:hAnsi="Times New Roman" w:cs="Times New Roman"/>
+          <w:sz w:val="28"/>
+          <w:szCs w:val="28"/>
+        </w:rPr>
+      </w:pPr>
+    </w:p>
+    <w:p>
+      <w:pPr>
+        <w:jc w:val="both"/>
+        <w:rPr>
+          <w:rFonts w:ascii="Times New Roman" w:hAnsi="Times New Roman" w:cs="Times New Roman"/>
+          <w:sz w:val="28"/>
+          <w:szCs w:val="28"/>
+        </w:rPr>
+      </w:pPr>
+    </w:p>
+    <w:p>
+      <w:pPr>
+        <w:jc w:val="both"/>
+        <w:rPr>
+          <w:rFonts w:ascii="Times New Roman" w:hAnsi="Times New Roman" w:cs="Times New Roman"/>
+          <w:sz w:val="28"/>
+          <w:szCs w:val="28"/>
+        </w:rPr>
+      </w:pPr>
+    </w:p>
+    <w:p>
+      <w:pPr>
+        <w:jc w:val="both"/>
+        <w:rPr>
+          <w:rFonts w:ascii="Times New Roman" w:hAnsi="Times New Roman" w:cs="Times New Roman"/>
+          <w:sz w:val="28"/>
+          <w:szCs w:val="28"/>
+        </w:rPr>
+      </w:pPr>
+    </w:p>
+    <w:p>
+      <w:pPr>
+        <w:jc w:val="both"/>
         <w:rPr>
           <w:rFonts w:ascii="Times New Roman" w:hAnsi="Times New Roman" w:cs="Times New Roman"/>
           <w:sz w:val="28"/>
@@ -2774,6 +2807,7 @@
     </w:p>
     <w:p>
       <w:pPr>
+        <w:jc w:val="both"/>
         <w:rPr>
           <w:rFonts w:ascii="Times New Roman" w:hAnsi="Times New Roman" w:cs="Times New Roman"/>
           <w:sz w:val="28"/>
@@ -2787,11 +2821,68 @@
           <w:szCs w:val="28"/>
         </w:rPr>
         <w:tab/>
-        <w:t>O calcularPreco é implementado, tal como o calcularCorrecao.</w:t>
-      </w:r>
-    </w:p>
-    <w:p>
-      <w:pPr>
+        <w:t>O calcularPreco é implementado</w:t>
+      </w:r>
+      <w:r>
+        <w:rPr>
+          <w:rFonts w:ascii="Times New Roman" w:hAnsi="Times New Roman" w:cs="Times New Roman"/>
+          <w:sz w:val="28"/>
+          <w:szCs w:val="28"/>
+        </w:rPr>
+        <w:t xml:space="preserve">, mas ao contrário das Sapatilhas, as TShirts nunca serão premium, logo não utilizará a </w:t>
+      </w:r>
+      <w:r>
+        <w:rPr>
+          <w:rFonts w:ascii="Times New Roman" w:hAnsi="Times New Roman" w:cs="Times New Roman"/>
+          <w:sz w:val="28"/>
+          <w:szCs w:val="28"/>
+        </w:rPr>
+        <w:t>calcularCorrecaoPremium</w:t>
+      </w:r>
+      <w:r>
+        <w:rPr>
+          <w:rFonts w:ascii="Times New Roman" w:hAnsi="Times New Roman" w:cs="Times New Roman"/>
+          <w:sz w:val="28"/>
+          <w:szCs w:val="28"/>
+        </w:rPr>
+        <w:t xml:space="preserve">, </w:t>
+      </w:r>
+      <w:r>
+        <w:rPr>
+          <w:rFonts w:ascii="Times New Roman" w:hAnsi="Times New Roman" w:cs="Times New Roman"/>
+          <w:sz w:val="28"/>
+          <w:szCs w:val="28"/>
+        </w:rPr>
+        <w:t xml:space="preserve">e, por fim, </w:t>
+      </w:r>
+      <w:r>
+        <w:rPr>
+          <w:rFonts w:ascii="Times New Roman" w:hAnsi="Times New Roman" w:cs="Times New Roman"/>
+          <w:sz w:val="28"/>
+          <w:szCs w:val="28"/>
+        </w:rPr>
+        <w:t xml:space="preserve">tal como </w:t>
+      </w:r>
+      <w:r>
+        <w:rPr>
+          <w:rFonts w:ascii="Times New Roman" w:hAnsi="Times New Roman" w:cs="Times New Roman"/>
+          <w:sz w:val="28"/>
+          <w:szCs w:val="28"/>
+        </w:rPr>
+        <w:t>as Sapatilhas, tem a sua implementação da</w:t>
+      </w:r>
+      <w:r>
+        <w:rPr>
+          <w:rFonts w:ascii="Times New Roman" w:hAnsi="Times New Roman" w:cs="Times New Roman"/>
+          <w:sz w:val="28"/>
+          <w:szCs w:val="28"/>
+        </w:rPr>
+        <w:t xml:space="preserve"> calcularCorrecao.</w:t>
+      </w:r>
+    </w:p>
+    <w:p>
+      <w:pPr>
+        <w:jc w:val="both"/>
         <w:rPr>
           <w:rFonts w:ascii="Times New Roman" w:hAnsi="Times New Roman" w:cs="Times New Roman"/>
           <w:sz w:val="28"/>
@@ -2805,35 +2896,40 @@
           <w:szCs w:val="28"/>
         </w:rPr>
         <w:tab/>
-        <w:t>O calcularCorrecao no caso das TShirts funciona mais focado no seu padrão. Além de adicionar o valor da transportadora, caso o padrão seja Liso não há mais nenhum desconto, caso contrário, se a TShirt não for nova, independente do padrão, exceto o Liso, teria um desconto fixo de 50%.</w:t>
-      </w:r>
-    </w:p>
-    <w:p>
-      <w:pPr>
-        <w:rPr>
-          <w:rFonts w:ascii="Times New Roman" w:hAnsi="Times New Roman" w:cs="Times New Roman"/>
-          <w:sz w:val="28"/>
-          <w:szCs w:val="28"/>
-        </w:rPr>
-      </w:pPr>
-      <w:r>
-        <w:rPr>
-          <w:rFonts w:ascii="Times New Roman" w:hAnsi="Times New Roman" w:cs="Times New Roman"/>
-          <w:sz w:val="28"/>
-          <w:szCs w:val="28"/>
-        </w:rPr>
-        <w:tab/>
-        <w:t>Por fim, está tal e qual as Sapatilhas, getters, setters e toString</w:t>
-      </w:r>
-    </w:p>
-    <w:p>
-      <w:pPr>
-        <w:rPr>
-          <w:rFonts w:ascii="Times New Roman" w:hAnsi="Times New Roman" w:cs="Times New Roman"/>
-          <w:sz w:val="28"/>
-          <w:szCs w:val="28"/>
-        </w:rPr>
-      </w:pPr>
+        <w:t>O calcularCorrecao</w:t>
+      </w:r>
+      <w:r>
+        <w:rPr>
+          <w:rFonts w:ascii="Times New Roman" w:hAnsi="Times New Roman" w:cs="Times New Roman"/>
+          <w:sz w:val="28"/>
+          <w:szCs w:val="28"/>
+        </w:rPr>
+        <w:t>,</w:t>
+      </w:r>
+      <w:r>
+        <w:rPr>
+          <w:rFonts w:ascii="Times New Roman" w:hAnsi="Times New Roman" w:cs="Times New Roman"/>
+          <w:sz w:val="28"/>
+          <w:szCs w:val="28"/>
+        </w:rPr>
+        <w:t xml:space="preserve"> no caso das TShirts</w:t>
+      </w:r>
+      <w:r>
+        <w:rPr>
+          <w:rFonts w:ascii="Times New Roman" w:hAnsi="Times New Roman" w:cs="Times New Roman"/>
+          <w:sz w:val="28"/>
+          <w:szCs w:val="28"/>
+        </w:rPr>
+        <w:t>,</w:t>
+      </w:r>
+      <w:r>
+        <w:rPr>
+          <w:rFonts w:ascii="Times New Roman" w:hAnsi="Times New Roman" w:cs="Times New Roman"/>
+          <w:sz w:val="28"/>
+          <w:szCs w:val="28"/>
+        </w:rPr>
+        <w:t xml:space="preserve"> funciona mais focado no seu padrão. Além de adicionar o valor da transportadora, caso o padrão seja Liso não há mais nenhum desconto, caso contrário, se a TShirt não for nova, independente do padrão, exceto o Liso, teria um desconto fixo de 50%.</w:t>
+      </w:r>
       <w:r>
         <w:rPr>
           <w:rFonts w:ascii="Times New Roman" w:hAnsi="Times New Roman" w:cs="Times New Roman"/>
@@ -2864,8 +2960,320 @@
           <w:szCs w:val="32"/>
         </w:rPr>
         <w:lastRenderedPageBreak/>
-        <w:t>2.</w:t>
-      </w:r>
+        <w:t xml:space="preserve">2.4. </w:t>
+      </w:r>
+      <w:r>
+        <w:rPr>
+          <w:rFonts w:ascii="Times New Roman" w:hAnsi="Times New Roman" w:cs="Times New Roman"/>
+          <w:smallCaps/>
+          <w:sz w:val="32"/>
+          <w:szCs w:val="32"/>
+        </w:rPr>
+        <w:tab/>
+        <w:t>Mala</w:t>
+      </w:r>
+    </w:p>
+    <w:p>
+      <w:pPr>
+        <w:jc w:val="both"/>
+        <w:rPr>
+          <w:rFonts w:ascii="Times New Roman" w:hAnsi="Times New Roman" w:cs="Times New Roman"/>
+          <w:sz w:val="28"/>
+          <w:szCs w:val="28"/>
+        </w:rPr>
+      </w:pPr>
+      <w:r>
+        <w:rPr>
+          <w:rFonts w:ascii="Times New Roman" w:hAnsi="Times New Roman" w:cs="Times New Roman"/>
+          <w:sz w:val="28"/>
+          <w:szCs w:val="28"/>
+        </w:rPr>
+        <w:tab/>
+        <w:t>O último tipo de artigo que implementamos foi a Mala, este tipo de artigo caracteriza-se principalmente pelo facto de o seu preço acabar por depender além das suas características específicas também muito pela sua dimensão.</w:t>
+      </w:r>
+    </w:p>
+    <w:p>
+      <w:pPr>
+        <w:jc w:val="both"/>
+        <w:rPr>
+          <w:rFonts w:ascii="Times New Roman" w:hAnsi="Times New Roman" w:cs="Times New Roman"/>
+          <w:sz w:val="28"/>
+          <w:szCs w:val="28"/>
+        </w:rPr>
+      </w:pPr>
+      <w:r>
+        <w:rPr>
+          <w:rFonts w:ascii="Times New Roman" w:hAnsi="Times New Roman" w:cs="Times New Roman"/>
+          <w:sz w:val="28"/>
+          <w:szCs w:val="28"/>
+        </w:rPr>
+        <w:tab/>
+        <w:t>Este artigo tem várias constantes, sendo as primeiras utilizadas para o tipo de material(TECIDO, PELE, LONA ou VELUDO), as segundas para facilitar a encontrar as dimensões no array delas(COMPRIMENTO, LARGURA e ALTURA) e por fim duas constantes para o calculo do preço (CONSTANTE_CORRECAO e MARGEM_ERRO).</w:t>
+      </w:r>
+    </w:p>
+    <w:p>
+      <w:pPr>
+        <w:jc w:val="both"/>
+        <w:rPr>
+          <w:rFonts w:ascii="Times New Roman" w:hAnsi="Times New Roman" w:cs="Times New Roman"/>
+          <w:sz w:val="28"/>
+          <w:szCs w:val="28"/>
+        </w:rPr>
+      </w:pPr>
+      <w:r>
+        <w:rPr>
+          <w:rFonts w:ascii="Times New Roman" w:hAnsi="Times New Roman" w:cs="Times New Roman"/>
+          <w:sz w:val="28"/>
+          <w:szCs w:val="28"/>
+        </w:rPr>
+        <w:tab/>
+        <w:t>Além disso as suas características específicas são:</w:t>
+      </w:r>
+    </w:p>
+    <w:p>
+      <w:pPr>
+        <w:pStyle w:val="PargrafodaLista"/>
+        <w:numPr>
+          <w:ilvl w:val="0"/>
+          <w:numId w:val="3"/>
+        </w:numPr>
+        <w:jc w:val="both"/>
+        <w:rPr>
+          <w:rFonts w:ascii="Times New Roman" w:hAnsi="Times New Roman" w:cs="Times New Roman"/>
+          <w:sz w:val="28"/>
+          <w:szCs w:val="28"/>
+        </w:rPr>
+      </w:pPr>
+      <w:r>
+        <w:rPr>
+          <w:rFonts w:ascii="Times New Roman" w:hAnsi="Times New Roman" w:cs="Times New Roman"/>
+          <w:sz w:val="28"/>
+          <w:szCs w:val="28"/>
+        </w:rPr>
+        <w:t>private float[] dimensao; [COMPRIMENTO, LARGURA, ALTURA]</w:t>
+      </w:r>
+    </w:p>
+    <w:p>
+      <w:pPr>
+        <w:pStyle w:val="PargrafodaLista"/>
+        <w:numPr>
+          <w:ilvl w:val="0"/>
+          <w:numId w:val="3"/>
+        </w:numPr>
+        <w:jc w:val="both"/>
+        <w:rPr>
+          <w:rFonts w:ascii="Times New Roman" w:hAnsi="Times New Roman" w:cs="Times New Roman"/>
+          <w:sz w:val="28"/>
+          <w:szCs w:val="28"/>
+        </w:rPr>
+      </w:pPr>
+      <w:r>
+        <w:rPr>
+          <w:rFonts w:ascii="Times New Roman" w:hAnsi="Times New Roman" w:cs="Times New Roman"/>
+          <w:sz w:val="28"/>
+          <w:szCs w:val="28"/>
+        </w:rPr>
+        <w:t>private int material;</w:t>
+      </w:r>
+    </w:p>
+    <w:p>
+      <w:pPr>
+        <w:pStyle w:val="PargrafodaLista"/>
+        <w:numPr>
+          <w:ilvl w:val="0"/>
+          <w:numId w:val="3"/>
+        </w:numPr>
+        <w:jc w:val="both"/>
+        <w:rPr>
+          <w:rFonts w:ascii="Times New Roman" w:hAnsi="Times New Roman" w:cs="Times New Roman"/>
+          <w:sz w:val="28"/>
+          <w:szCs w:val="28"/>
+        </w:rPr>
+      </w:pPr>
+      <w:r>
+        <w:rPr>
+          <w:rFonts w:ascii="Times New Roman" w:hAnsi="Times New Roman" w:cs="Times New Roman"/>
+          <w:sz w:val="28"/>
+          <w:szCs w:val="28"/>
+        </w:rPr>
+        <w:t>private int anoColecao</w:t>
+      </w:r>
+    </w:p>
+    <w:p>
+      <w:pPr>
+        <w:pStyle w:val="PargrafodaLista"/>
+        <w:ind w:left="0"/>
+        <w:jc w:val="both"/>
+        <w:rPr>
+          <w:rFonts w:ascii="Times New Roman" w:hAnsi="Times New Roman" w:cs="Times New Roman"/>
+          <w:sz w:val="28"/>
+          <w:szCs w:val="28"/>
+        </w:rPr>
+      </w:pPr>
+      <w:r>
+        <w:rPr>
+          <w:rFonts w:ascii="Times New Roman" w:hAnsi="Times New Roman" w:cs="Times New Roman"/>
+          <w:sz w:val="28"/>
+          <w:szCs w:val="28"/>
+        </w:rPr>
+        <w:tab/>
+        <w:t xml:space="preserve">Tal como todas as outras o construtor continua a funcionar da mesma forma, tal como a implementação da calcularPreco, que nas malas também utiliza </w:t>
+      </w:r>
+      <w:r>
+        <w:rPr>
+          <w:rFonts w:ascii="Times New Roman" w:hAnsi="Times New Roman" w:cs="Times New Roman"/>
+          <w:sz w:val="28"/>
+          <w:szCs w:val="28"/>
+        </w:rPr>
+        <w:t>calcularCorrecaoPremium</w:t>
+      </w:r>
+      <w:r>
+        <w:rPr>
+          <w:rFonts w:ascii="Times New Roman" w:hAnsi="Times New Roman" w:cs="Times New Roman"/>
+          <w:sz w:val="28"/>
+          <w:szCs w:val="28"/>
+        </w:rPr>
+        <w:t>, porque uma mala pode ser premium ou não.</w:t>
+      </w:r>
+    </w:p>
+    <w:p>
+      <w:pPr>
+        <w:pStyle w:val="PargrafodaLista"/>
+        <w:ind w:left="0"/>
+        <w:jc w:val="both"/>
+        <w:rPr>
+          <w:rFonts w:ascii="Times New Roman" w:hAnsi="Times New Roman" w:cs="Times New Roman"/>
+          <w:sz w:val="28"/>
+          <w:szCs w:val="28"/>
+        </w:rPr>
+      </w:pPr>
+      <w:r>
+        <w:rPr>
+          <w:rFonts w:ascii="Times New Roman" w:hAnsi="Times New Roman" w:cs="Times New Roman"/>
+          <w:sz w:val="28"/>
+          <w:szCs w:val="28"/>
+        </w:rPr>
+        <w:tab/>
+        <w:t>O calcularCorrecao da mala funciona pegando nas suas dimensões, calcula-la em volume utilizando a função calcularDimensao, adiciona o preço da Transportadora e depois com esta formula:</w:t>
+      </w:r>
+    </w:p>
+    <w:p>
+      <w:pPr>
+        <w:pStyle w:val="PargrafodaLista"/>
+        <w:ind w:left="0"/>
+        <w:jc w:val="both"/>
+        <w:rPr>
+          <w:rFonts w:ascii="Times New Roman" w:hAnsi="Times New Roman" w:cs="Times New Roman"/>
+          <w:sz w:val="28"/>
+          <w:szCs w:val="28"/>
+        </w:rPr>
+      </w:pPr>
+      <w:r>
+        <w:rPr>
+          <w:rFonts w:ascii="Times New Roman" w:hAnsi="Times New Roman" w:cs="Times New Roman"/>
+          <w:sz w:val="28"/>
+          <w:szCs w:val="28"/>
+        </w:rPr>
+        <w:tab/>
+      </w:r>
+      <w:r>
+        <w:rPr>
+          <w:rFonts w:ascii="Times New Roman" w:hAnsi="Times New Roman" w:cs="Times New Roman"/>
+          <w:sz w:val="28"/>
+          <w:szCs w:val="28"/>
+        </w:rPr>
+        <w:drawing>
+          <wp:inline distT="0" distB="0" distL="0" distR="0" wp14:anchorId="76DB1BD8" wp14:editId="17CEF7D2">
+            <wp:extent cx="5400040" cy="257810"/>
+            <wp:effectExtent l="0" t="0" r="0" b="0"/>
+            <wp:docPr id="547726268" name="Imagem 1"/>
+            <wp:cNvGraphicFramePr>
+              <a:graphicFrameLocks xmlns:a="http://schemas.openxmlformats.org/drawingml/2006/main" noChangeAspect="1"/>
+            </wp:cNvGraphicFramePr>
+            <a:graphic xmlns:a="http://schemas.openxmlformats.org/drawingml/2006/main">
+              <a:graphicData uri="http://schemas.openxmlformats.org/drawingml/2006/picture">
+                <pic:pic xmlns:pic="http://schemas.openxmlformats.org/drawingml/2006/picture">
+                  <pic:nvPicPr>
+                    <pic:cNvPr id="547726268" name=""/>
+                    <pic:cNvPicPr/>
+                  </pic:nvPicPr>
+                  <pic:blipFill>
+                    <a:blip r:embed="rId11"/>
+                    <a:stretch>
+                      <a:fillRect/>
+                    </a:stretch>
+                  </pic:blipFill>
+                  <pic:spPr>
+                    <a:xfrm>
+                      <a:off x="0" y="0"/>
+                      <a:ext cx="5400040" cy="257810"/>
+                    </a:xfrm>
+                    <a:prstGeom prst="rect">
+                      <a:avLst/>
+                    </a:prstGeom>
+                  </pic:spPr>
+                </pic:pic>
+              </a:graphicData>
+            </a:graphic>
+          </wp:inline>
+        </w:drawing>
+      </w:r>
+    </w:p>
+    <w:p>
+      <w:pPr>
+        <w:jc w:val="both"/>
+        <w:rPr>
+          <w:rFonts w:ascii="Times New Roman" w:hAnsi="Times New Roman" w:cs="Times New Roman"/>
+          <w:sz w:val="28"/>
+          <w:szCs w:val="28"/>
+        </w:rPr>
+      </w:pPr>
+      <w:r>
+        <w:rPr>
+          <w:rFonts w:ascii="Times New Roman" w:hAnsi="Times New Roman" w:cs="Times New Roman"/>
+          <w:sz w:val="28"/>
+          <w:szCs w:val="28"/>
+        </w:rPr>
+        <w:tab/>
+      </w:r>
+      <w:r>
+        <w:rPr>
+          <w:rFonts w:ascii="Times New Roman" w:hAnsi="Times New Roman" w:cs="Times New Roman"/>
+          <w:sz w:val="28"/>
+          <w:szCs w:val="28"/>
+        </w:rPr>
+        <w:t>A constante de correção foi adicionada, para o caso de as dimensões forem inválidas, por exemplo, dava um preço negativo, o programa possa avisar que essa mala não pode ser adicionada ao programa.</w:t>
+      </w:r>
+    </w:p>
+    <w:p>
+      <w:pPr>
+        <w:jc w:val="both"/>
+        <w:rPr>
+          <w:rFonts w:ascii="Times New Roman" w:hAnsi="Times New Roman" w:cs="Times New Roman"/>
+          <w:sz w:val="28"/>
+          <w:szCs w:val="28"/>
+        </w:rPr>
+      </w:pPr>
+      <w:r>
+        <w:rPr>
+          <w:rFonts w:ascii="Times New Roman" w:hAnsi="Times New Roman" w:cs="Times New Roman"/>
+          <w:sz w:val="28"/>
+          <w:szCs w:val="28"/>
+        </w:rPr>
+        <w:tab/>
+        <w:t>Por fim, tem todos os getters e setters como todos os artigos.</w:t>
+      </w:r>
+    </w:p>
+    <w:p>
+      <w:pPr>
+        <w:jc w:val="both"/>
+        <w:rPr>
+          <w:rFonts w:ascii="Times New Roman" w:hAnsi="Times New Roman" w:cs="Times New Roman"/>
+          <w:smallCaps/>
+          <w:sz w:val="32"/>
+          <w:szCs w:val="32"/>
+        </w:rPr>
+      </w:pPr>
       <w:r>
         <w:rPr>
           <w:rFonts w:ascii="Times New Roman" w:hAnsi="Times New Roman" w:cs="Times New Roman"/>
@@ -2874,7 +3282,7 @@
           <w:sz w:val="32"/>
           <w:szCs w:val="32"/>
         </w:rPr>
-        <w:t>4</w:t>
+        <w:t>2.</w:t>
       </w:r>
       <w:r>
         <w:rPr>
@@ -2884,6 +3292,16 @@
           <w:sz w:val="32"/>
           <w:szCs w:val="32"/>
         </w:rPr>
+        <w:t>5</w:t>
+      </w:r>
+      <w:r>
+        <w:rPr>
+          <w:rFonts w:ascii="Times New Roman" w:hAnsi="Times New Roman" w:cs="Times New Roman"/>
+          <w:b/>
+          <w:bCs/>
+          <w:sz w:val="32"/>
+          <w:szCs w:val="32"/>
+        </w:rPr>
         <w:t xml:space="preserve">. </w:t>
       </w:r>
       <w:r>
@@ -2893,21 +3311,39 @@
           <w:sz w:val="32"/>
           <w:szCs w:val="32"/>
         </w:rPr>
+        <w:t>Utils(Artigos)</w:t>
+      </w:r>
+    </w:p>
+    <w:p>
+      <w:pPr>
+        <w:jc w:val="both"/>
+        <w:rPr>
+          <w:rFonts w:ascii="Times New Roman" w:hAnsi="Times New Roman" w:cs="Times New Roman"/>
+          <w:sz w:val="28"/>
+          <w:szCs w:val="28"/>
+        </w:rPr>
+      </w:pPr>
+      <w:r>
+        <w:rPr>
+          <w:rFonts w:ascii="Times New Roman" w:hAnsi="Times New Roman" w:cs="Times New Roman"/>
+          <w:smallCaps/>
+          <w:sz w:val="32"/>
+          <w:szCs w:val="32"/>
+        </w:rPr>
         <w:tab/>
-        <w:t>Mala</w:t>
-      </w:r>
-    </w:p>
-    <w:p>
-      <w:pPr>
-        <w:rPr>
-          <w:rFonts w:ascii="Times New Roman" w:hAnsi="Times New Roman" w:cs="Times New Roman"/>
-          <w:sz w:val="28"/>
-          <w:szCs w:val="28"/>
-        </w:rPr>
-      </w:pPr>
-    </w:p>
-    <w:p>
-      <w:pPr>
+      </w:r>
+      <w:r>
+        <w:rPr>
+          <w:rFonts w:ascii="Times New Roman" w:hAnsi="Times New Roman" w:cs="Times New Roman"/>
+          <w:sz w:val="28"/>
+          <w:szCs w:val="28"/>
+        </w:rPr>
+        <w:t>Quando havia necessidade de utilizar funções que seriam partilhadas por várias classes, fomos criando os Utils. Os utils são pequenas classes com algumas funções que servem para corrigir cálculos, facilitá-los ou ajudar na designação de certos parâmetros.</w:t>
+      </w:r>
+    </w:p>
+    <w:p>
+      <w:pPr>
+        <w:jc w:val="both"/>
         <w:rPr>
           <w:rFonts w:ascii="Times New Roman" w:hAnsi="Times New Roman" w:cs="Times New Roman"/>
           <w:sz w:val="28"/>
@@ -2921,7 +3357,1785 @@
           <w:szCs w:val="28"/>
         </w:rPr>
         <w:tab/>
-      </w:r>
+        <w:t xml:space="preserve">No caso do Utils dos Artigos, este só tem três funções, sendo as duas primeiras para facilitar a demonstração no toString (arredondarDecimas e </w:t>
+      </w:r>
+      <w:r>
+        <w:rPr>
+          <w:rFonts w:ascii="Times New Roman" w:hAnsi="Times New Roman" w:cs="Times New Roman"/>
+          <w:sz w:val="28"/>
+          <w:szCs w:val="28"/>
+        </w:rPr>
+        <w:lastRenderedPageBreak/>
+        <w:t>arredondarCentesimas), ou seja, apesar de o programa calcular com todas as casas decimais que lhe estão disponíveis, dificultando erros de cálculo, quando demonstrarmos no ecrã, só iremos mostrar as casas decimais principais que desejamos, por exemplo, no preço apresentado, mesmo que este dê 35,1253264, só iremos mostrar 35,13.</w:t>
+      </w:r>
+    </w:p>
+    <w:p>
+      <w:pPr>
+        <w:jc w:val="both"/>
+        <w:rPr>
+          <w:rFonts w:ascii="Times New Roman" w:hAnsi="Times New Roman" w:cs="Times New Roman"/>
+          <w:sz w:val="28"/>
+          <w:szCs w:val="28"/>
+        </w:rPr>
+      </w:pPr>
+      <w:r>
+        <w:rPr>
+          <w:rFonts w:ascii="Times New Roman" w:hAnsi="Times New Roman" w:cs="Times New Roman"/>
+          <w:sz w:val="28"/>
+          <w:szCs w:val="28"/>
+        </w:rPr>
+        <w:drawing>
+          <wp:inline distT="0" distB="0" distL="0" distR="0" wp14:anchorId="16A16DB2" wp14:editId="0442F835">
+            <wp:extent cx="5400040" cy="226060"/>
+            <wp:effectExtent l="0" t="0" r="0" b="0"/>
+            <wp:docPr id="1164878894" name="Imagem 1"/>
+            <wp:cNvGraphicFramePr>
+              <a:graphicFrameLocks xmlns:a="http://schemas.openxmlformats.org/drawingml/2006/main" noChangeAspect="1"/>
+            </wp:cNvGraphicFramePr>
+            <a:graphic xmlns:a="http://schemas.openxmlformats.org/drawingml/2006/main">
+              <a:graphicData uri="http://schemas.openxmlformats.org/drawingml/2006/picture">
+                <pic:pic xmlns:pic="http://schemas.openxmlformats.org/drawingml/2006/picture">
+                  <pic:nvPicPr>
+                    <pic:cNvPr id="1164878894" name=""/>
+                    <pic:cNvPicPr/>
+                  </pic:nvPicPr>
+                  <pic:blipFill>
+                    <a:blip r:embed="rId12"/>
+                    <a:stretch>
+                      <a:fillRect/>
+                    </a:stretch>
+                  </pic:blipFill>
+                  <pic:spPr>
+                    <a:xfrm>
+                      <a:off x="0" y="0"/>
+                      <a:ext cx="5400040" cy="226060"/>
+                    </a:xfrm>
+                    <a:prstGeom prst="rect">
+                      <a:avLst/>
+                    </a:prstGeom>
+                  </pic:spPr>
+                </pic:pic>
+              </a:graphicData>
+            </a:graphic>
+          </wp:inline>
+        </w:drawing>
+      </w:r>
+    </w:p>
+    <w:p>
+      <w:pPr>
+        <w:jc w:val="both"/>
+        <w:rPr>
+          <w:rFonts w:ascii="Times New Roman" w:hAnsi="Times New Roman" w:cs="Times New Roman"/>
+          <w:sz w:val="28"/>
+          <w:szCs w:val="28"/>
+        </w:rPr>
+      </w:pPr>
+      <w:r>
+        <w:rPr>
+          <w:rFonts w:ascii="Times New Roman" w:hAnsi="Times New Roman" w:cs="Times New Roman"/>
+          <w:sz w:val="28"/>
+          <w:szCs w:val="28"/>
+        </w:rPr>
+        <w:tab/>
+        <w:t>A terceira função é a calcularPercentagem que trata do valor que é preciso acrescentar ao artigo por causa do valor de expedição que a transportadora cobr</w:t>
+      </w:r>
+      <w:r>
+        <w:rPr>
+          <w:rFonts w:ascii="Times New Roman" w:hAnsi="Times New Roman" w:cs="Times New Roman"/>
+          <w:sz w:val="28"/>
+          <w:szCs w:val="28"/>
+        </w:rPr>
+        <w:t>a pelo transporte.</w:t>
+      </w:r>
+    </w:p>
+    <w:p>
+      <w:pPr>
+        <w:jc w:val="both"/>
+        <w:rPr>
+          <w:rFonts w:ascii="Times New Roman" w:hAnsi="Times New Roman" w:cs="Times New Roman"/>
+          <w:smallCaps/>
+          <w:sz w:val="32"/>
+          <w:szCs w:val="32"/>
+        </w:rPr>
+      </w:pPr>
+      <w:r>
+        <w:rPr>
+          <w:rFonts w:ascii="Times New Roman" w:hAnsi="Times New Roman" w:cs="Times New Roman"/>
+          <w:b/>
+          <w:bCs/>
+          <w:sz w:val="32"/>
+          <w:szCs w:val="32"/>
+        </w:rPr>
+        <w:t>2.</w:t>
+      </w:r>
+      <w:r>
+        <w:rPr>
+          <w:rFonts w:ascii="Times New Roman" w:hAnsi="Times New Roman" w:cs="Times New Roman"/>
+          <w:b/>
+          <w:bCs/>
+          <w:sz w:val="32"/>
+          <w:szCs w:val="32"/>
+        </w:rPr>
+        <w:t>6</w:t>
+      </w:r>
+      <w:r>
+        <w:rPr>
+          <w:rFonts w:ascii="Times New Roman" w:hAnsi="Times New Roman" w:cs="Times New Roman"/>
+          <w:b/>
+          <w:bCs/>
+          <w:sz w:val="32"/>
+          <w:szCs w:val="32"/>
+        </w:rPr>
+        <w:t xml:space="preserve">. </w:t>
+      </w:r>
+      <w:r>
+        <w:rPr>
+          <w:rFonts w:ascii="Times New Roman" w:hAnsi="Times New Roman" w:cs="Times New Roman"/>
+          <w:smallCaps/>
+          <w:sz w:val="32"/>
+          <w:szCs w:val="32"/>
+        </w:rPr>
+        <w:t>Util</w:t>
+      </w:r>
+      <w:r>
+        <w:rPr>
+          <w:rFonts w:ascii="Times New Roman" w:hAnsi="Times New Roman" w:cs="Times New Roman"/>
+          <w:smallCaps/>
+          <w:sz w:val="32"/>
+          <w:szCs w:val="32"/>
+        </w:rPr>
+        <w:t>izador</w:t>
+      </w:r>
+    </w:p>
+    <w:p>
+      <w:pPr>
+        <w:jc w:val="both"/>
+        <w:rPr>
+          <w:rFonts w:ascii="Times New Roman" w:hAnsi="Times New Roman" w:cs="Times New Roman"/>
+          <w:sz w:val="28"/>
+          <w:szCs w:val="28"/>
+        </w:rPr>
+      </w:pPr>
+      <w:r>
+        <w:rPr>
+          <w:rFonts w:ascii="Times New Roman" w:hAnsi="Times New Roman" w:cs="Times New Roman"/>
+          <w:smallCaps/>
+          <w:sz w:val="28"/>
+          <w:szCs w:val="28"/>
+        </w:rPr>
+        <w:tab/>
+      </w:r>
+      <w:r>
+        <w:rPr>
+          <w:rFonts w:ascii="Times New Roman" w:hAnsi="Times New Roman" w:cs="Times New Roman"/>
+          <w:sz w:val="28"/>
+          <w:szCs w:val="28"/>
+        </w:rPr>
+        <w:t>Depois de termos implementados os três tipos de artigo pedidos, iniciamos a criação da classe Utilizador. Os utilizadores serão as pessoas que são ambos compradores e vendedores que podem comprar e por à venda os seus artigos. Pode-se criar utilizadores a qualquer momento e apagar, consequentemente perdendo os seus artigos listados</w:t>
+      </w:r>
+      <w:r>
+        <w:rPr>
+          <w:rFonts w:ascii="Times New Roman" w:hAnsi="Times New Roman" w:cs="Times New Roman"/>
+          <w:sz w:val="28"/>
+          <w:szCs w:val="28"/>
+        </w:rPr>
+        <w:t>, a não ser que estejam numa encomenda. Quando se apaga um utilizador, simplesmente colocamos a conta INATIVA, para não perder informação das encomendas previamente feitas, mas deixamos de lista-lo nos utilizadores na UI.</w:t>
+      </w:r>
+    </w:p>
+    <w:p>
+      <w:pPr>
+        <w:jc w:val="both"/>
+        <w:rPr>
+          <w:rFonts w:ascii="Times New Roman" w:hAnsi="Times New Roman" w:cs="Times New Roman"/>
+          <w:sz w:val="28"/>
+          <w:szCs w:val="28"/>
+        </w:rPr>
+      </w:pPr>
+      <w:r>
+        <w:rPr>
+          <w:rFonts w:ascii="Times New Roman" w:hAnsi="Times New Roman" w:cs="Times New Roman"/>
+          <w:sz w:val="28"/>
+          <w:szCs w:val="28"/>
+        </w:rPr>
+        <w:tab/>
+        <w:t>Por este motivo, inicialmente temos as duas constantes ATIVA e INATIVA e depois os atributos de um utilizador:</w:t>
+      </w:r>
+    </w:p>
+    <w:p>
+      <w:pPr>
+        <w:pStyle w:val="PargrafodaLista"/>
+        <w:numPr>
+          <w:ilvl w:val="0"/>
+          <w:numId w:val="4"/>
+        </w:numPr>
+        <w:jc w:val="both"/>
+        <w:rPr>
+          <w:rFonts w:ascii="Times New Roman" w:hAnsi="Times New Roman" w:cs="Times New Roman"/>
+          <w:sz w:val="28"/>
+          <w:szCs w:val="28"/>
+        </w:rPr>
+      </w:pPr>
+      <w:r>
+        <w:drawing>
+          <wp:anchor distT="0" distB="0" distL="114300" distR="114300" simplePos="0" relativeHeight="251654656" behindDoc="1" locked="0" layoutInCell="1" allowOverlap="1" wp14:anchorId="1E93125B" wp14:editId="7E310954">
+            <wp:simplePos x="0" y="0"/>
+            <wp:positionH relativeFrom="column">
+              <wp:posOffset>635</wp:posOffset>
+            </wp:positionH>
+            <wp:positionV relativeFrom="paragraph">
+              <wp:posOffset>21590</wp:posOffset>
+            </wp:positionV>
+            <wp:extent cx="1804670" cy="2894965"/>
+            <wp:effectExtent l="0" t="0" r="0" b="0"/>
+            <wp:wrapSquare wrapText="bothSides"/>
+            <wp:docPr id="1623125263" name="Imagem 1"/>
+            <wp:cNvGraphicFramePr>
+              <a:graphicFrameLocks xmlns:a="http://schemas.openxmlformats.org/drawingml/2006/main" noChangeAspect="1"/>
+            </wp:cNvGraphicFramePr>
+            <a:graphic xmlns:a="http://schemas.openxmlformats.org/drawingml/2006/main">
+              <a:graphicData uri="http://schemas.openxmlformats.org/drawingml/2006/picture">
+                <pic:pic xmlns:pic="http://schemas.openxmlformats.org/drawingml/2006/picture">
+                  <pic:nvPicPr>
+                    <pic:cNvPr id="1623125263" name=""/>
+                    <pic:cNvPicPr/>
+                  </pic:nvPicPr>
+                  <pic:blipFill>
+                    <a:blip r:embed="rId13">
+                      <a:extLst>
+                        <a:ext uri="{28A0092B-C50C-407E-A947-70E740481C1C}">
+                          <a14:useLocalDpi xmlns:a14="http://schemas.microsoft.com/office/drawing/2010/main" val="0"/>
+                        </a:ext>
+                      </a:extLst>
+                    </a:blip>
+                    <a:stretch>
+                      <a:fillRect/>
+                    </a:stretch>
+                  </pic:blipFill>
+                  <pic:spPr>
+                    <a:xfrm>
+                      <a:off x="0" y="0"/>
+                      <a:ext cx="1804670" cy="2894965"/>
+                    </a:xfrm>
+                    <a:prstGeom prst="rect">
+                      <a:avLst/>
+                    </a:prstGeom>
+                  </pic:spPr>
+                </pic:pic>
+              </a:graphicData>
+            </a:graphic>
+            <wp14:sizeRelH relativeFrom="margin">
+              <wp14:pctWidth>0</wp14:pctWidth>
+            </wp14:sizeRelH>
+            <wp14:sizeRelV relativeFrom="margin">
+              <wp14:pctHeight>0</wp14:pctHeight>
+            </wp14:sizeRelV>
+          </wp:anchor>
+        </w:drawing>
+      </w:r>
+      <w:r>
+        <w:rPr>
+          <w:rFonts w:ascii="Times New Roman" w:hAnsi="Times New Roman" w:cs="Times New Roman"/>
+          <w:sz w:val="28"/>
+          <w:szCs w:val="28"/>
+        </w:rPr>
+        <w:t>O código de cada utilizador atribuido pelo sistema, o seu email nome, morada, número fiscal e asua atividade.</w:t>
+      </w:r>
+    </w:p>
+    <w:p>
+      <w:pPr>
+        <w:pStyle w:val="PargrafodaLista"/>
+        <w:numPr>
+          <w:ilvl w:val="0"/>
+          <w:numId w:val="4"/>
+        </w:numPr>
+        <w:jc w:val="both"/>
+        <w:rPr>
+          <w:rFonts w:ascii="Times New Roman" w:hAnsi="Times New Roman" w:cs="Times New Roman"/>
+          <w:sz w:val="28"/>
+          <w:szCs w:val="28"/>
+        </w:rPr>
+      </w:pPr>
+      <w:r>
+        <w:rPr>
+          <w:rFonts w:ascii="Times New Roman" w:hAnsi="Times New Roman" w:cs="Times New Roman"/>
+          <w:sz w:val="28"/>
+          <w:szCs w:val="28"/>
+        </w:rPr>
+        <w:t>As três listas com os seus artigos listados, os que já foram vendidos e os que ele comprou</w:t>
+      </w:r>
+    </w:p>
+    <w:p>
+      <w:pPr>
+        <w:pStyle w:val="PargrafodaLista"/>
+        <w:numPr>
+          <w:ilvl w:val="0"/>
+          <w:numId w:val="4"/>
+        </w:numPr>
+        <w:jc w:val="both"/>
+        <w:rPr>
+          <w:rFonts w:ascii="Times New Roman" w:hAnsi="Times New Roman" w:cs="Times New Roman"/>
+          <w:sz w:val="28"/>
+          <w:szCs w:val="28"/>
+        </w:rPr>
+      </w:pPr>
+      <w:r>
+        <w:rPr>
+          <w:rFonts w:ascii="Times New Roman" w:hAnsi="Times New Roman" w:cs="Times New Roman"/>
+          <w:sz w:val="28"/>
+          <w:szCs w:val="28"/>
+        </w:rPr>
+        <w:t>Por fim guardamos o valor que ele ganhou em vendas e quanto gastou em compras.</w:t>
+      </w:r>
+    </w:p>
+    <w:p>
+      <w:pPr>
+        <w:jc w:val="both"/>
+        <w:rPr>
+          <w:rFonts w:ascii="Times New Roman" w:hAnsi="Times New Roman" w:cs="Times New Roman"/>
+          <w:sz w:val="28"/>
+          <w:szCs w:val="28"/>
+        </w:rPr>
+      </w:pPr>
+    </w:p>
+    <w:p>
+      <w:pPr>
+        <w:jc w:val="both"/>
+        <w:rPr>
+          <w:rFonts w:ascii="Times New Roman" w:hAnsi="Times New Roman" w:cs="Times New Roman"/>
+          <w:sz w:val="28"/>
+          <w:szCs w:val="28"/>
+        </w:rPr>
+      </w:pPr>
+      <w:r>
+        <w:rPr>
+          <w:rFonts w:ascii="Times New Roman" w:hAnsi="Times New Roman" w:cs="Times New Roman"/>
+          <w:sz w:val="28"/>
+          <w:szCs w:val="28"/>
+        </w:rPr>
+        <w:tab/>
+      </w:r>
+    </w:p>
+    <w:p>
+      <w:pPr>
+        <w:jc w:val="both"/>
+        <w:rPr>
+          <w:rFonts w:ascii="Times New Roman" w:hAnsi="Times New Roman" w:cs="Times New Roman"/>
+          <w:sz w:val="28"/>
+          <w:szCs w:val="28"/>
+        </w:rPr>
+      </w:pPr>
+    </w:p>
+    <w:p>
+      <w:pPr>
+        <w:jc w:val="both"/>
+        <w:rPr>
+          <w:rFonts w:ascii="Times New Roman" w:hAnsi="Times New Roman" w:cs="Times New Roman"/>
+          <w:sz w:val="28"/>
+          <w:szCs w:val="28"/>
+        </w:rPr>
+      </w:pPr>
+    </w:p>
+    <w:p>
+      <w:pPr>
+        <w:jc w:val="both"/>
+        <w:rPr>
+          <w:rFonts w:ascii="Times New Roman" w:hAnsi="Times New Roman" w:cs="Times New Roman"/>
+          <w:sz w:val="28"/>
+          <w:szCs w:val="28"/>
+        </w:rPr>
+      </w:pPr>
+      <w:r>
+        <w:rPr>
+          <w:rFonts w:ascii="Times New Roman" w:hAnsi="Times New Roman" w:cs="Times New Roman"/>
+          <w:sz w:val="28"/>
+          <w:szCs w:val="28"/>
+        </w:rPr>
+        <w:tab/>
+      </w:r>
+      <w:r>
+        <w:rPr>
+          <w:rFonts w:ascii="Times New Roman" w:hAnsi="Times New Roman" w:cs="Times New Roman"/>
+          <w:sz w:val="28"/>
+          <w:szCs w:val="28"/>
+        </w:rPr>
+        <w:t>No construtor, iniciamos o utilizador com três ArrayList para os listados, vendidos e comprados e com os dois valores a zero.</w:t>
+      </w:r>
+    </w:p>
+    <w:p>
+      <w:pPr>
+        <w:jc w:val="both"/>
+        <w:rPr>
+          <w:rFonts w:ascii="Times New Roman" w:hAnsi="Times New Roman" w:cs="Times New Roman"/>
+          <w:sz w:val="28"/>
+          <w:szCs w:val="28"/>
+        </w:rPr>
+      </w:pPr>
+      <w:r>
+        <w:rPr>
+          <w:rFonts w:ascii="Times New Roman" w:hAnsi="Times New Roman" w:cs="Times New Roman"/>
+          <w:sz w:val="28"/>
+          <w:szCs w:val="28"/>
+        </w:rPr>
+        <w:lastRenderedPageBreak/>
+        <w:tab/>
+        <w:t>Temos 4 funções que tratam da listagem, da compra e da venda de artigos:</w:t>
+      </w:r>
+    </w:p>
+    <w:p>
+      <w:pPr>
+        <w:pStyle w:val="PargrafodaLista"/>
+        <w:numPr>
+          <w:ilvl w:val="0"/>
+          <w:numId w:val="5"/>
+        </w:numPr>
+        <w:jc w:val="both"/>
+        <w:rPr>
+          <w:rFonts w:ascii="Times New Roman" w:hAnsi="Times New Roman" w:cs="Times New Roman"/>
+          <w:sz w:val="28"/>
+          <w:szCs w:val="28"/>
+        </w:rPr>
+      </w:pPr>
+      <w:r>
+        <w:rPr>
+          <w:rFonts w:ascii="Times New Roman" w:hAnsi="Times New Roman" w:cs="Times New Roman"/>
+          <w:sz w:val="28"/>
+          <w:szCs w:val="28"/>
+        </w:rPr>
+        <w:t xml:space="preserve">A função criarListagem recebe um artigo e adiciona-o </w:t>
+      </w:r>
+      <w:r>
+        <w:rPr>
+          <w:rFonts w:ascii="Times New Roman" w:hAnsi="Times New Roman" w:cs="Times New Roman"/>
+          <w:sz w:val="28"/>
+          <w:szCs w:val="28"/>
+        </w:rPr>
+        <w:t>aos listados d</w:t>
+      </w:r>
+      <w:r>
+        <w:rPr>
+          <w:rFonts w:ascii="Times New Roman" w:hAnsi="Times New Roman" w:cs="Times New Roman"/>
+          <w:sz w:val="28"/>
+          <w:szCs w:val="28"/>
+        </w:rPr>
+        <w:t>o utilizador</w:t>
+      </w:r>
+      <w:r>
+        <w:rPr>
+          <w:rFonts w:ascii="Times New Roman" w:hAnsi="Times New Roman" w:cs="Times New Roman"/>
+          <w:sz w:val="28"/>
+          <w:szCs w:val="28"/>
+        </w:rPr>
+        <w:t>, caso este for ativo</w:t>
+      </w:r>
+    </w:p>
+    <w:p>
+      <w:pPr>
+        <w:pStyle w:val="PargrafodaLista"/>
+        <w:numPr>
+          <w:ilvl w:val="0"/>
+          <w:numId w:val="5"/>
+        </w:numPr>
+        <w:jc w:val="both"/>
+        <w:rPr>
+          <w:rFonts w:ascii="Times New Roman" w:hAnsi="Times New Roman" w:cs="Times New Roman"/>
+          <w:sz w:val="28"/>
+          <w:szCs w:val="28"/>
+        </w:rPr>
+      </w:pPr>
+      <w:r>
+        <w:rPr>
+          <w:rFonts w:ascii="Times New Roman" w:hAnsi="Times New Roman" w:cs="Times New Roman"/>
+          <w:sz w:val="28"/>
+          <w:szCs w:val="28"/>
+        </w:rPr>
+        <w:t>A função removerListagem que remove o artigo que é pedido dos listados de um utilizador</w:t>
+      </w:r>
+    </w:p>
+    <w:p>
+      <w:pPr>
+        <w:pStyle w:val="PargrafodaLista"/>
+        <w:numPr>
+          <w:ilvl w:val="0"/>
+          <w:numId w:val="5"/>
+        </w:numPr>
+        <w:jc w:val="both"/>
+        <w:rPr>
+          <w:rFonts w:ascii="Times New Roman" w:hAnsi="Times New Roman" w:cs="Times New Roman"/>
+          <w:sz w:val="28"/>
+          <w:szCs w:val="28"/>
+        </w:rPr>
+      </w:pPr>
+      <w:r>
+        <w:rPr>
+          <w:rFonts w:ascii="Times New Roman" w:hAnsi="Times New Roman" w:cs="Times New Roman"/>
+          <w:sz w:val="28"/>
+          <w:szCs w:val="28"/>
+        </w:rPr>
+        <w:t>A função venderArtigo que remove um artigo dos listados, acrescenta-o aos vendidos e aumenta o valorEmVendas do valor do artigo, excluindo a parte da transportadora</w:t>
+      </w:r>
+    </w:p>
+    <w:p>
+      <w:pPr>
+        <w:pStyle w:val="PargrafodaLista"/>
+        <w:numPr>
+          <w:ilvl w:val="0"/>
+          <w:numId w:val="5"/>
+        </w:numPr>
+        <w:jc w:val="both"/>
+        <w:rPr>
+          <w:rFonts w:ascii="Times New Roman" w:hAnsi="Times New Roman" w:cs="Times New Roman"/>
+          <w:sz w:val="28"/>
+          <w:szCs w:val="28"/>
+        </w:rPr>
+      </w:pPr>
+      <w:r>
+        <w:rPr>
+          <w:rFonts w:ascii="Times New Roman" w:hAnsi="Times New Roman" w:cs="Times New Roman"/>
+          <w:sz w:val="28"/>
+          <w:szCs w:val="28"/>
+        </w:rPr>
+        <w:t>A função comprarArtigo</w:t>
+      </w:r>
+      <w:r>
+        <w:rPr>
+          <w:rFonts w:ascii="Times New Roman" w:hAnsi="Times New Roman" w:cs="Times New Roman"/>
+          <w:sz w:val="28"/>
+          <w:szCs w:val="28"/>
+        </w:rPr>
+        <w:t xml:space="preserve"> recebe a lista de utilizadores e o artigo que vai ser comprado, adiciona o lucro à transportadora usada, descobre qual é o utilizador vendedor, vende-lhe o artigo e depois adiciona este artigo aos comprados do utilizador comprador e aumenta o seu valorEmCompras</w:t>
+      </w:r>
+    </w:p>
+    <w:p>
+      <w:pPr>
+        <w:pStyle w:val="PargrafodaLista"/>
+        <w:ind w:left="0"/>
+        <w:jc w:val="both"/>
+        <w:rPr>
+          <w:rFonts w:ascii="Times New Roman" w:hAnsi="Times New Roman" w:cs="Times New Roman"/>
+          <w:sz w:val="28"/>
+          <w:szCs w:val="28"/>
+        </w:rPr>
+      </w:pPr>
+      <w:r>
+        <w:rPr>
+          <w:rFonts w:ascii="Times New Roman" w:hAnsi="Times New Roman" w:cs="Times New Roman"/>
+          <w:sz w:val="28"/>
+          <w:szCs w:val="28"/>
+        </w:rPr>
+        <w:tab/>
+        <w:t>No final tem todos os getters e setters e a toString do utilizador também utiliza Utils, sendo que algumas já foram explicadas e outras ainda não</w:t>
+      </w:r>
+      <w:r>
+        <w:rPr>
+          <w:rFonts w:ascii="Times New Roman" w:hAnsi="Times New Roman" w:cs="Times New Roman"/>
+          <w:sz w:val="28"/>
+          <w:szCs w:val="28"/>
+        </w:rPr>
+        <w:t>.</w:t>
+      </w:r>
+    </w:p>
+    <w:p>
+      <w:pPr>
+        <w:jc w:val="both"/>
+        <w:rPr>
+          <w:rFonts w:ascii="Times New Roman" w:hAnsi="Times New Roman" w:cs="Times New Roman"/>
+          <w:smallCaps/>
+          <w:sz w:val="32"/>
+          <w:szCs w:val="32"/>
+        </w:rPr>
+      </w:pPr>
+      <w:r>
+        <w:rPr>
+          <w:rFonts w:ascii="Times New Roman" w:hAnsi="Times New Roman" w:cs="Times New Roman"/>
+          <w:b/>
+          <w:bCs/>
+          <w:sz w:val="32"/>
+          <w:szCs w:val="32"/>
+        </w:rPr>
+        <w:t>2.</w:t>
+      </w:r>
+      <w:r>
+        <w:rPr>
+          <w:rFonts w:ascii="Times New Roman" w:hAnsi="Times New Roman" w:cs="Times New Roman"/>
+          <w:b/>
+          <w:bCs/>
+          <w:sz w:val="32"/>
+          <w:szCs w:val="32"/>
+        </w:rPr>
+        <w:t>7</w:t>
+      </w:r>
+      <w:r>
+        <w:rPr>
+          <w:rFonts w:ascii="Times New Roman" w:hAnsi="Times New Roman" w:cs="Times New Roman"/>
+          <w:b/>
+          <w:bCs/>
+          <w:sz w:val="32"/>
+          <w:szCs w:val="32"/>
+        </w:rPr>
+        <w:t xml:space="preserve">. </w:t>
+      </w:r>
+      <w:r>
+        <w:rPr>
+          <w:rFonts w:ascii="Times New Roman" w:hAnsi="Times New Roman" w:cs="Times New Roman"/>
+          <w:smallCaps/>
+          <w:sz w:val="32"/>
+          <w:szCs w:val="32"/>
+        </w:rPr>
+        <w:t>Encomenda</w:t>
+      </w:r>
+    </w:p>
+    <w:p>
+      <w:pPr>
+        <w:pStyle w:val="PargrafodaLista"/>
+        <w:ind w:left="0"/>
+        <w:jc w:val="both"/>
+        <w:rPr>
+          <w:rFonts w:ascii="Times New Roman" w:hAnsi="Times New Roman" w:cs="Times New Roman"/>
+          <w:sz w:val="28"/>
+          <w:szCs w:val="28"/>
+        </w:rPr>
+      </w:pPr>
+      <w:r>
+        <w:rPr>
+          <w:rFonts w:ascii="Times New Roman" w:hAnsi="Times New Roman" w:cs="Times New Roman"/>
+          <w:sz w:val="28"/>
+          <w:szCs w:val="28"/>
+        </w:rPr>
+        <w:tab/>
+      </w:r>
+      <w:r>
+        <w:rPr>
+          <w:rFonts w:ascii="Times New Roman" w:hAnsi="Times New Roman" w:cs="Times New Roman"/>
+          <w:sz w:val="28"/>
+          <w:szCs w:val="28"/>
+        </w:rPr>
+        <w:t>Depois de criados os artigos e os utilizadores, finalmente podemos criar a forma como os artigos vão ser vendidos aos utilizadores, em forma de encomendas.</w:t>
+      </w:r>
+    </w:p>
+    <w:p>
+      <w:pPr>
+        <w:pStyle w:val="PargrafodaLista"/>
+        <w:ind w:left="0"/>
+        <w:jc w:val="both"/>
+        <w:rPr>
+          <w:rFonts w:ascii="Times New Roman" w:hAnsi="Times New Roman" w:cs="Times New Roman"/>
+          <w:sz w:val="28"/>
+          <w:szCs w:val="28"/>
+        </w:rPr>
+      </w:pPr>
+      <w:r>
+        <w:rPr>
+          <w:rFonts w:ascii="Times New Roman" w:hAnsi="Times New Roman" w:cs="Times New Roman"/>
+          <w:sz w:val="28"/>
+          <w:szCs w:val="28"/>
+        </w:rPr>
+        <w:tab/>
+        <w:t>Todas as encomendas têm três estados: pendentes, expedidas ou finalizadas, algo que definidas com constantes.</w:t>
+      </w:r>
+    </w:p>
+    <w:p>
+      <w:pPr>
+        <w:pStyle w:val="PargrafodaLista"/>
+        <w:ind w:left="0"/>
+        <w:jc w:val="both"/>
+        <w:rPr>
+          <w:rFonts w:ascii="Times New Roman" w:hAnsi="Times New Roman" w:cs="Times New Roman"/>
+          <w:sz w:val="28"/>
+          <w:szCs w:val="28"/>
+        </w:rPr>
+      </w:pPr>
+      <w:r>
+        <w:rPr>
+          <w:rFonts w:ascii="Times New Roman" w:hAnsi="Times New Roman" w:cs="Times New Roman"/>
+          <w:sz w:val="28"/>
+          <w:szCs w:val="28"/>
+        </w:rPr>
+        <w:tab/>
+        <w:t>Depois de criadas, todas as encomendas têm dois dias para serem reembolsadas, ou será impossível retirar o artigo da encomenda, mesmo que ainda seja pendente.</w:t>
+      </w:r>
+    </w:p>
+    <w:p>
+      <w:pPr>
+        <w:pStyle w:val="PargrafodaLista"/>
+        <w:ind w:left="0"/>
+        <w:jc w:val="both"/>
+        <w:rPr>
+          <w:rFonts w:ascii="Times New Roman" w:hAnsi="Times New Roman" w:cs="Times New Roman"/>
+          <w:sz w:val="28"/>
+          <w:szCs w:val="28"/>
+        </w:rPr>
+      </w:pPr>
+      <w:r>
+        <w:rPr>
+          <w:rFonts w:ascii="Times New Roman" w:hAnsi="Times New Roman" w:cs="Times New Roman"/>
+          <w:sz w:val="28"/>
+          <w:szCs w:val="28"/>
+        </w:rPr>
+        <w:drawing>
+          <wp:anchor distT="0" distB="0" distL="114300" distR="114300" simplePos="0" relativeHeight="251666944" behindDoc="0" locked="0" layoutInCell="1" allowOverlap="1" wp14:anchorId="189D81D0" wp14:editId="5E35EC30">
+            <wp:simplePos x="0" y="0"/>
+            <wp:positionH relativeFrom="column">
+              <wp:posOffset>-395274</wp:posOffset>
+            </wp:positionH>
+            <wp:positionV relativeFrom="paragraph">
+              <wp:posOffset>229705</wp:posOffset>
+            </wp:positionV>
+            <wp:extent cx="2136775" cy="2651125"/>
+            <wp:effectExtent l="0" t="0" r="0" b="0"/>
+            <wp:wrapSquare wrapText="bothSides"/>
+            <wp:docPr id="454753893" name="Imagem 1" descr="Uma imagem com texto, captura de ecrã, Tipo de letra&#10;&#10;Descrição gerada automaticamente"/>
+            <wp:cNvGraphicFramePr>
+              <a:graphicFrameLocks xmlns:a="http://schemas.openxmlformats.org/drawingml/2006/main" noChangeAspect="1"/>
+            </wp:cNvGraphicFramePr>
+            <a:graphic xmlns:a="http://schemas.openxmlformats.org/drawingml/2006/main">
+              <a:graphicData uri="http://schemas.openxmlformats.org/drawingml/2006/picture">
+                <pic:pic xmlns:pic="http://schemas.openxmlformats.org/drawingml/2006/picture">
+                  <pic:nvPicPr>
+                    <pic:cNvPr id="454753893" name="Imagem 1" descr="Uma imagem com texto, captura de ecrã, Tipo de letra&#10;&#10;Descrição gerada automaticamente"/>
+                    <pic:cNvPicPr/>
+                  </pic:nvPicPr>
+                  <pic:blipFill>
+                    <a:blip r:embed="rId14">
+                      <a:extLst>
+                        <a:ext uri="{28A0092B-C50C-407E-A947-70E740481C1C}">
+                          <a14:useLocalDpi xmlns:a14="http://schemas.microsoft.com/office/drawing/2010/main" val="0"/>
+                        </a:ext>
+                      </a:extLst>
+                    </a:blip>
+                    <a:stretch>
+                      <a:fillRect/>
+                    </a:stretch>
+                  </pic:blipFill>
+                  <pic:spPr>
+                    <a:xfrm>
+                      <a:off x="0" y="0"/>
+                      <a:ext cx="2136775" cy="2651125"/>
+                    </a:xfrm>
+                    <a:prstGeom prst="rect">
+                      <a:avLst/>
+                    </a:prstGeom>
+                  </pic:spPr>
+                </pic:pic>
+              </a:graphicData>
+            </a:graphic>
+            <wp14:sizeRelH relativeFrom="margin">
+              <wp14:pctWidth>0</wp14:pctWidth>
+            </wp14:sizeRelH>
+            <wp14:sizeRelV relativeFrom="margin">
+              <wp14:pctHeight>0</wp14:pctHeight>
+            </wp14:sizeRelV>
+          </wp:anchor>
+        </w:drawing>
+      </w:r>
+      <w:r>
+        <w:rPr>
+          <w:rFonts w:ascii="Times New Roman" w:hAnsi="Times New Roman" w:cs="Times New Roman"/>
+          <w:sz w:val="28"/>
+          <w:szCs w:val="28"/>
+        </w:rPr>
+        <w:tab/>
+        <w:t>As encomendas terão vários atributos:</w:t>
+      </w:r>
+    </w:p>
+    <w:p>
+      <w:pPr>
+        <w:pStyle w:val="PargrafodaLista"/>
+        <w:numPr>
+          <w:ilvl w:val="0"/>
+          <w:numId w:val="6"/>
+        </w:numPr>
+        <w:jc w:val="both"/>
+        <w:rPr>
+          <w:rFonts w:ascii="Times New Roman" w:hAnsi="Times New Roman" w:cs="Times New Roman"/>
+          <w:sz w:val="28"/>
+          <w:szCs w:val="28"/>
+        </w:rPr>
+      </w:pPr>
+      <w:r>
+        <w:rPr>
+          <w:rFonts w:ascii="Times New Roman" w:hAnsi="Times New Roman" w:cs="Times New Roman"/>
+          <w:sz w:val="28"/>
+          <w:szCs w:val="28"/>
+        </w:rPr>
+        <w:t>Um código que as identifica, um código que identifica o utilizador que a faz e uma lista com o código dos artigos que vão ser comprados</w:t>
+      </w:r>
+    </w:p>
+    <w:p>
+      <w:pPr>
+        <w:pStyle w:val="PargrafodaLista"/>
+        <w:numPr>
+          <w:ilvl w:val="0"/>
+          <w:numId w:val="6"/>
+        </w:numPr>
+        <w:jc w:val="both"/>
+        <w:rPr>
+          <w:rFonts w:ascii="Times New Roman" w:hAnsi="Times New Roman" w:cs="Times New Roman"/>
+          <w:sz w:val="28"/>
+          <w:szCs w:val="28"/>
+        </w:rPr>
+      </w:pPr>
+      <w:r>
+        <w:rPr>
+          <w:rFonts w:ascii="Times New Roman" w:hAnsi="Times New Roman" w:cs="Times New Roman"/>
+          <w:sz w:val="28"/>
+          <w:szCs w:val="28"/>
+        </w:rPr>
+        <w:t>Vai ter três tipos de dimensão: Grande com 10 artigos, Média com 5 artigos e Pequena com 1 artigo, podendo sempre ter menos</w:t>
+      </w:r>
+    </w:p>
+    <w:p>
+      <w:pPr>
+        <w:pStyle w:val="PargrafodaLista"/>
+        <w:numPr>
+          <w:ilvl w:val="0"/>
+          <w:numId w:val="6"/>
+        </w:numPr>
+        <w:jc w:val="both"/>
+        <w:rPr>
+          <w:rFonts w:ascii="Times New Roman" w:hAnsi="Times New Roman" w:cs="Times New Roman"/>
+          <w:sz w:val="28"/>
+          <w:szCs w:val="28"/>
+        </w:rPr>
+      </w:pPr>
+      <w:r>
+        <w:rPr>
+          <w:rFonts w:ascii="Times New Roman" w:hAnsi="Times New Roman" w:cs="Times New Roman"/>
+          <w:sz w:val="28"/>
+          <w:szCs w:val="28"/>
+        </w:rPr>
+        <w:t>Além disso, tem o estado, o seu preço, quando foi criada e até quando é a sua entrega, que depende da sua dimensão</w:t>
+      </w:r>
+    </w:p>
+    <w:p>
+      <w:pPr>
+        <w:jc w:val="both"/>
+        <w:rPr>
+          <w:rFonts w:ascii="Times New Roman" w:hAnsi="Times New Roman" w:cs="Times New Roman"/>
+          <w:sz w:val="28"/>
+          <w:szCs w:val="28"/>
+        </w:rPr>
+      </w:pPr>
+    </w:p>
+    <w:p>
+      <w:pPr>
+        <w:jc w:val="both"/>
+        <w:rPr>
+          <w:rFonts w:ascii="Times New Roman" w:hAnsi="Times New Roman" w:cs="Times New Roman"/>
+          <w:sz w:val="28"/>
+          <w:szCs w:val="28"/>
+        </w:rPr>
+      </w:pPr>
+      <w:r>
+        <w:rPr>
+          <w:rFonts w:ascii="Times New Roman" w:hAnsi="Times New Roman" w:cs="Times New Roman"/>
+          <w:sz w:val="28"/>
+          <w:szCs w:val="28"/>
+        </w:rPr>
+        <w:lastRenderedPageBreak/>
+        <w:tab/>
+        <w:t>No seu construtor, quando a encomenda é criada, o código dela é atribuído pelo sistema, inicia o ArrayList dos artigos, o seu estado será PENDENTE</w:t>
+      </w:r>
+      <w:r>
+        <w:rPr>
+          <w:rFonts w:ascii="Times New Roman" w:hAnsi="Times New Roman" w:cs="Times New Roman"/>
+          <w:sz w:val="28"/>
+          <w:szCs w:val="28"/>
+        </w:rPr>
+        <w:t>, o seu preço é 0</w:t>
+      </w:r>
+      <w:r>
+        <w:rPr>
+          <w:rFonts w:ascii="Times New Roman" w:hAnsi="Times New Roman" w:cs="Times New Roman"/>
+          <w:sz w:val="28"/>
+          <w:szCs w:val="28"/>
+        </w:rPr>
+        <w:t xml:space="preserve"> e a dataCriacao será a data dada pelo sistema.</w:t>
+      </w:r>
+    </w:p>
+    <w:p>
+      <w:pPr>
+        <w:jc w:val="both"/>
+        <w:rPr>
+          <w:rFonts w:ascii="Times New Roman" w:hAnsi="Times New Roman" w:cs="Times New Roman"/>
+          <w:sz w:val="28"/>
+          <w:szCs w:val="28"/>
+        </w:rPr>
+      </w:pPr>
+      <w:r>
+        <w:rPr>
+          <w:rFonts w:ascii="Times New Roman" w:hAnsi="Times New Roman" w:cs="Times New Roman"/>
+          <w:sz w:val="28"/>
+          <w:szCs w:val="28"/>
+        </w:rPr>
+        <w:tab/>
+        <w:t>As funções na classe Encomenda já utilizam o ErrorCode que explicaremos mais à frente.</w:t>
+      </w:r>
+    </w:p>
+    <w:p>
+      <w:pPr>
+        <w:jc w:val="both"/>
+        <w:rPr>
+          <w:rFonts w:ascii="Times New Roman" w:hAnsi="Times New Roman" w:cs="Times New Roman"/>
+          <w:sz w:val="28"/>
+          <w:szCs w:val="28"/>
+        </w:rPr>
+      </w:pPr>
+      <w:r>
+        <w:rPr>
+          <w:rFonts w:ascii="Times New Roman" w:hAnsi="Times New Roman" w:cs="Times New Roman"/>
+          <w:sz w:val="28"/>
+          <w:szCs w:val="28"/>
+        </w:rPr>
+        <w:tab/>
+        <w:t>Na função adicionarArtigo, recebemos a lista de artigos, de encomendas e o código do artigo que queremos adicionar. Testando se a encomenda já foi expedida, se já não está cheia, se o código daquele artigo existe, se não é um artigo do próprio comprador, se este artigo já não está noutra encomenda e só por fim é que sabemos que não nenhum problema e o adicionamos à encomenda. Recalculamos o valor da encomenda e dizemos que não existe qualquer erro.</w:t>
+      </w:r>
+    </w:p>
+    <w:p>
+      <w:pPr>
+        <w:jc w:val="both"/>
+        <w:rPr>
+          <w:rFonts w:ascii="Times New Roman" w:hAnsi="Times New Roman" w:cs="Times New Roman"/>
+          <w:sz w:val="28"/>
+          <w:szCs w:val="28"/>
+        </w:rPr>
+      </w:pPr>
+      <w:r>
+        <w:rPr>
+          <w:rFonts w:ascii="Times New Roman" w:hAnsi="Times New Roman" w:cs="Times New Roman"/>
+          <w:sz w:val="28"/>
+          <w:szCs w:val="28"/>
+        </w:rPr>
+        <w:tab/>
+        <w:t>A segunda função removeArtigo</w:t>
+      </w:r>
+      <w:r>
+        <w:rPr>
+          <w:rFonts w:ascii="Times New Roman" w:hAnsi="Times New Roman" w:cs="Times New Roman"/>
+          <w:sz w:val="28"/>
+          <w:szCs w:val="28"/>
+        </w:rPr>
+        <w:t>, recebe a lista de artigos e o código do artigo que pedem para ser removido. Se a encomenda já não estiver pendente, já não podemos remover o artigo, se tiver vazia não há nada para remover, se o artigo não existir também não é possível e no fim verifica se o artigo existente está na encomenda. Caso esteja, é removido da encomenda e recalculasse o preço.</w:t>
+      </w:r>
+    </w:p>
+    <w:p>
+      <w:pPr>
+        <w:jc w:val="both"/>
+        <w:rPr>
+          <w:rFonts w:ascii="Times New Roman" w:hAnsi="Times New Roman" w:cs="Times New Roman"/>
+          <w:sz w:val="28"/>
+          <w:szCs w:val="28"/>
+        </w:rPr>
+      </w:pPr>
+      <w:r>
+        <w:rPr>
+          <w:rFonts w:ascii="Times New Roman" w:hAnsi="Times New Roman" w:cs="Times New Roman"/>
+          <w:sz w:val="28"/>
+          <w:szCs w:val="28"/>
+        </w:rPr>
+        <w:tab/>
+        <w:t>Por fim, apesar dos getters e setters serem como o habitual, na toString das encomendas tivemos de meter um if no caso de a encomenda ainda não ter sido expedida, pois nesse caso ainda não temos data de entrega, logo só aparece “Por expedir”, enquanto que no outro caso já aparece a data em concreto.</w:t>
+      </w:r>
+    </w:p>
+    <w:p>
+      <w:pPr>
+        <w:jc w:val="both"/>
+        <w:rPr>
+          <w:rFonts w:ascii="Times New Roman" w:hAnsi="Times New Roman" w:cs="Times New Roman"/>
+          <w:smallCaps/>
+          <w:sz w:val="32"/>
+          <w:szCs w:val="32"/>
+        </w:rPr>
+      </w:pPr>
+      <w:r>
+        <w:rPr>
+          <w:rFonts w:ascii="Times New Roman" w:hAnsi="Times New Roman" w:cs="Times New Roman"/>
+          <w:b/>
+          <w:bCs/>
+          <w:sz w:val="32"/>
+          <w:szCs w:val="32"/>
+        </w:rPr>
+        <w:t xml:space="preserve">2.7. </w:t>
+      </w:r>
+      <w:r>
+        <w:rPr>
+          <w:rFonts w:ascii="Times New Roman" w:hAnsi="Times New Roman" w:cs="Times New Roman"/>
+          <w:smallCaps/>
+          <w:sz w:val="32"/>
+          <w:szCs w:val="32"/>
+        </w:rPr>
+        <w:t>Utils(E</w:t>
+      </w:r>
+      <w:r>
+        <w:rPr>
+          <w:rFonts w:ascii="Times New Roman" w:hAnsi="Times New Roman" w:cs="Times New Roman"/>
+          <w:smallCaps/>
+          <w:sz w:val="32"/>
+          <w:szCs w:val="32"/>
+        </w:rPr>
+        <w:t>ncomenda</w:t>
+      </w:r>
+      <w:r>
+        <w:rPr>
+          <w:rFonts w:ascii="Times New Roman" w:hAnsi="Times New Roman" w:cs="Times New Roman"/>
+          <w:smallCaps/>
+          <w:sz w:val="32"/>
+          <w:szCs w:val="32"/>
+        </w:rPr>
+        <w:t>s)</w:t>
+      </w:r>
+    </w:p>
+    <w:p>
+      <w:pPr>
+        <w:jc w:val="both"/>
+        <w:rPr>
+          <w:rFonts w:ascii="Times New Roman" w:hAnsi="Times New Roman" w:cs="Times New Roman"/>
+          <w:sz w:val="28"/>
+          <w:szCs w:val="28"/>
+        </w:rPr>
+      </w:pPr>
+      <w:r>
+        <w:rPr>
+          <w:rFonts w:ascii="Times New Roman" w:hAnsi="Times New Roman" w:cs="Times New Roman"/>
+          <w:sz w:val="28"/>
+          <w:szCs w:val="28"/>
+        </w:rPr>
+        <w:tab/>
+      </w:r>
+      <w:r>
+        <w:rPr>
+          <w:rFonts w:ascii="Times New Roman" w:hAnsi="Times New Roman" w:cs="Times New Roman"/>
+          <w:sz w:val="28"/>
+          <w:szCs w:val="28"/>
+        </w:rPr>
+        <w:t>No utils das encomendas, simplesmente tem a função que determina o tempo de expedição das encomendas. No caso que ela seja grande, ou seja, tamanho 10, serão 14 dias, tamanho médio(5), 7 dias e uma encomenda pequena demora somente 3 dias a ser entregue.</w:t>
+      </w:r>
+    </w:p>
+    <w:p>
+      <w:pPr>
+        <w:rPr>
+          <w:rFonts w:ascii="Times New Roman" w:hAnsi="Times New Roman" w:cs="Times New Roman"/>
+          <w:sz w:val="28"/>
+          <w:szCs w:val="28"/>
+        </w:rPr>
+      </w:pPr>
+      <w:r>
+        <w:rPr>
+          <w:rFonts w:ascii="Times New Roman" w:hAnsi="Times New Roman" w:cs="Times New Roman"/>
+          <w:sz w:val="28"/>
+          <w:szCs w:val="28"/>
+        </w:rPr>
+        <w:br w:type="page"/>
+      </w:r>
+    </w:p>
+    <w:p>
+      <w:pPr>
+        <w:jc w:val="both"/>
+        <w:rPr>
+          <w:rFonts w:ascii="Times New Roman" w:hAnsi="Times New Roman" w:cs="Times New Roman"/>
+          <w:smallCaps/>
+          <w:sz w:val="32"/>
+          <w:szCs w:val="32"/>
+        </w:rPr>
+      </w:pPr>
+      <w:r>
+        <w:rPr>
+          <w:rFonts w:ascii="Times New Roman" w:hAnsi="Times New Roman" w:cs="Times New Roman"/>
+          <w:b/>
+          <w:bCs/>
+          <w:sz w:val="32"/>
+          <w:szCs w:val="32"/>
+        </w:rPr>
+        <w:lastRenderedPageBreak/>
+        <w:t>2.</w:t>
+      </w:r>
+      <w:r>
+        <w:rPr>
+          <w:rFonts w:ascii="Times New Roman" w:hAnsi="Times New Roman" w:cs="Times New Roman"/>
+          <w:b/>
+          <w:bCs/>
+          <w:sz w:val="32"/>
+          <w:szCs w:val="32"/>
+        </w:rPr>
+        <w:t>8</w:t>
+      </w:r>
+      <w:r>
+        <w:rPr>
+          <w:rFonts w:ascii="Times New Roman" w:hAnsi="Times New Roman" w:cs="Times New Roman"/>
+          <w:b/>
+          <w:bCs/>
+          <w:sz w:val="32"/>
+          <w:szCs w:val="32"/>
+        </w:rPr>
+        <w:t xml:space="preserve">. </w:t>
+      </w:r>
+      <w:r>
+        <w:rPr>
+          <w:rFonts w:ascii="Times New Roman" w:hAnsi="Times New Roman" w:cs="Times New Roman"/>
+          <w:smallCaps/>
+          <w:sz w:val="32"/>
+          <w:szCs w:val="32"/>
+        </w:rPr>
+        <w:t>Transportadora</w:t>
+      </w:r>
+    </w:p>
+    <w:p>
+      <w:pPr>
+        <w:jc w:val="both"/>
+        <w:rPr>
+          <w:rFonts w:ascii="Times New Roman" w:hAnsi="Times New Roman" w:cs="Times New Roman"/>
+          <w:sz w:val="28"/>
+          <w:szCs w:val="28"/>
+        </w:rPr>
+      </w:pPr>
+      <w:r>
+        <w:rPr>
+          <w:rFonts w:ascii="Times New Roman" w:hAnsi="Times New Roman" w:cs="Times New Roman"/>
+          <w:smallCaps/>
+          <w:sz w:val="32"/>
+          <w:szCs w:val="32"/>
+        </w:rPr>
+        <w:tab/>
+      </w:r>
+      <w:r>
+        <w:rPr>
+          <w:rFonts w:ascii="Times New Roman" w:hAnsi="Times New Roman" w:cs="Times New Roman"/>
+          <w:sz w:val="28"/>
+          <w:szCs w:val="28"/>
+        </w:rPr>
+        <w:t>Por fim, apesar de já termos falado delas, só implementamos as transportadoras no fim e depois é que as adicionamos aos artigos.</w:t>
+      </w:r>
+    </w:p>
+    <w:p>
+      <w:pPr>
+        <w:jc w:val="both"/>
+        <w:rPr>
+          <w:rFonts w:ascii="Times New Roman" w:hAnsi="Times New Roman" w:cs="Times New Roman"/>
+          <w:sz w:val="28"/>
+          <w:szCs w:val="28"/>
+        </w:rPr>
+      </w:pPr>
+      <w:r>
+        <w:rPr>
+          <w:rFonts w:ascii="Times New Roman" w:hAnsi="Times New Roman" w:cs="Times New Roman"/>
+          <w:sz w:val="28"/>
+          <w:szCs w:val="28"/>
+        </w:rPr>
+        <w:tab/>
+        <w:t>Todos os artigos têm a sua transportadora específica, tendo esta de ser especificada no momento que o artigo é criado, uma encomenda pode ter artigos de transportadoras diferentes e, caso uma transportadora seja apagada, todos os artigos que a têm como a sua transportadora, não são apagados, pois a transportadora encontra-se obrigada a terminar o seu trabalho, neste caso, até estes artigos serem vendidos ela continua a “existir”.</w:t>
+      </w:r>
+    </w:p>
+    <w:p>
+      <w:pPr>
+        <w:jc w:val="both"/>
+        <w:rPr>
+          <w:rFonts w:ascii="Times New Roman" w:hAnsi="Times New Roman" w:cs="Times New Roman"/>
+          <w:sz w:val="28"/>
+          <w:szCs w:val="28"/>
+        </w:rPr>
+      </w:pPr>
+      <w:r>
+        <w:rPr>
+          <w:rFonts w:ascii="Times New Roman" w:hAnsi="Times New Roman" w:cs="Times New Roman"/>
+          <w:sz w:val="28"/>
+          <w:szCs w:val="28"/>
+        </w:rPr>
+        <w:tab/>
+        <w:t>As transportadoras também poderão ser premium e artigos premium terão de ser entregados obrigatoriamente por estas transportadoras. Para as diferenciar, estas transportadoras também terão uma margem extra além da margem de lucro habitual.</w:t>
+      </w:r>
+    </w:p>
+    <w:p>
+      <w:pPr>
+        <w:jc w:val="both"/>
+        <w:rPr>
+          <w:rFonts w:ascii="Times New Roman" w:hAnsi="Times New Roman" w:cs="Times New Roman"/>
+          <w:sz w:val="28"/>
+          <w:szCs w:val="28"/>
+        </w:rPr>
+      </w:pPr>
+      <w:r>
+        <w:rPr>
+          <w:rFonts w:ascii="Times New Roman" w:hAnsi="Times New Roman" w:cs="Times New Roman"/>
+          <w:sz w:val="28"/>
+          <w:szCs w:val="28"/>
+        </w:rPr>
+        <w:tab/>
+        <w:t>Os atributos são então:</w:t>
+      </w:r>
+    </w:p>
+    <w:p>
+      <w:pPr>
+        <w:pStyle w:val="PargrafodaLista"/>
+        <w:numPr>
+          <w:ilvl w:val="0"/>
+          <w:numId w:val="7"/>
+        </w:numPr>
+        <w:jc w:val="both"/>
+        <w:rPr>
+          <w:rFonts w:ascii="Times New Roman" w:hAnsi="Times New Roman" w:cs="Times New Roman"/>
+          <w:sz w:val="28"/>
+          <w:szCs w:val="28"/>
+        </w:rPr>
+      </w:pPr>
+      <w:r>
+        <w:drawing>
+          <wp:anchor distT="0" distB="0" distL="114300" distR="114300" simplePos="0" relativeHeight="251670016" behindDoc="0" locked="0" layoutInCell="1" allowOverlap="1" wp14:anchorId="480E2E41" wp14:editId="14462C3D">
+            <wp:simplePos x="0" y="0"/>
+            <wp:positionH relativeFrom="column">
+              <wp:posOffset>607</wp:posOffset>
+            </wp:positionH>
+            <wp:positionV relativeFrom="paragraph">
+              <wp:posOffset>9607</wp:posOffset>
+            </wp:positionV>
+            <wp:extent cx="2410161" cy="2362530"/>
+            <wp:effectExtent l="0" t="0" r="0" b="0"/>
+            <wp:wrapSquare wrapText="bothSides"/>
+            <wp:docPr id="1900256672" name="Imagem 1" descr="Uma imagem com texto, captura de ecrã, Tipo de letra&#10;&#10;Descrição gerada automaticamente"/>
+            <wp:cNvGraphicFramePr>
+              <a:graphicFrameLocks xmlns:a="http://schemas.openxmlformats.org/drawingml/2006/main" noChangeAspect="1"/>
+            </wp:cNvGraphicFramePr>
+            <a:graphic xmlns:a="http://schemas.openxmlformats.org/drawingml/2006/main">
+              <a:graphicData uri="http://schemas.openxmlformats.org/drawingml/2006/picture">
+                <pic:pic xmlns:pic="http://schemas.openxmlformats.org/drawingml/2006/picture">
+                  <pic:nvPicPr>
+                    <pic:cNvPr id="1900256672" name="Imagem 1" descr="Uma imagem com texto, captura de ecrã, Tipo de letra&#10;&#10;Descrição gerada automaticamente"/>
+                    <pic:cNvPicPr/>
+                  </pic:nvPicPr>
+                  <pic:blipFill>
+                    <a:blip r:embed="rId15">
+                      <a:extLst>
+                        <a:ext uri="{28A0092B-C50C-407E-A947-70E740481C1C}">
+                          <a14:useLocalDpi xmlns:a14="http://schemas.microsoft.com/office/drawing/2010/main" val="0"/>
+                        </a:ext>
+                      </a:extLst>
+                    </a:blip>
+                    <a:stretch>
+                      <a:fillRect/>
+                    </a:stretch>
+                  </pic:blipFill>
+                  <pic:spPr>
+                    <a:xfrm>
+                      <a:off x="0" y="0"/>
+                      <a:ext cx="2410161" cy="2362530"/>
+                    </a:xfrm>
+                    <a:prstGeom prst="rect">
+                      <a:avLst/>
+                    </a:prstGeom>
+                  </pic:spPr>
+                </pic:pic>
+              </a:graphicData>
+            </a:graphic>
+          </wp:anchor>
+        </w:drawing>
+      </w:r>
+      <w:r>
+        <w:rPr>
+          <w:rFonts w:ascii="Times New Roman" w:hAnsi="Times New Roman" w:cs="Times New Roman"/>
+          <w:sz w:val="28"/>
+          <w:szCs w:val="28"/>
+        </w:rPr>
+        <w:t>Todas as transportadoras têm o seu nome e a sua margem de lucro, mas só as premium têm a margem extra</w:t>
+      </w:r>
+    </w:p>
+    <w:p>
+      <w:pPr>
+        <w:pStyle w:val="PargrafodaLista"/>
+        <w:numPr>
+          <w:ilvl w:val="0"/>
+          <w:numId w:val="7"/>
+        </w:numPr>
+        <w:jc w:val="both"/>
+        <w:rPr>
+          <w:rFonts w:ascii="Times New Roman" w:hAnsi="Times New Roman" w:cs="Times New Roman"/>
+          <w:sz w:val="28"/>
+          <w:szCs w:val="28"/>
+        </w:rPr>
+      </w:pPr>
+      <w:r>
+        <w:rPr>
+          <w:rFonts w:ascii="Times New Roman" w:hAnsi="Times New Roman" w:cs="Times New Roman"/>
+          <w:sz w:val="28"/>
+          <w:szCs w:val="28"/>
+        </w:rPr>
+        <w:t>O valor de expedição é depois calculado com umas constantes que estão nas utils e as margens</w:t>
+      </w:r>
+    </w:p>
+    <w:p>
+      <w:pPr>
+        <w:pStyle w:val="PargrafodaLista"/>
+        <w:numPr>
+          <w:ilvl w:val="0"/>
+          <w:numId w:val="7"/>
+        </w:numPr>
+        <w:jc w:val="both"/>
+        <w:rPr>
+          <w:rFonts w:ascii="Times New Roman" w:hAnsi="Times New Roman" w:cs="Times New Roman"/>
+          <w:sz w:val="28"/>
+          <w:szCs w:val="28"/>
+        </w:rPr>
+      </w:pPr>
+      <w:r>
+        <w:rPr>
+          <w:rFonts w:ascii="Times New Roman" w:hAnsi="Times New Roman" w:cs="Times New Roman"/>
+          <w:sz w:val="28"/>
+          <w:szCs w:val="28"/>
+        </w:rPr>
+        <w:t>Sempre que um artigo é vendido guarda-se o lucro que a transportadora teve</w:t>
+      </w:r>
+    </w:p>
+    <w:p>
+      <w:pPr>
+        <w:pStyle w:val="PargrafodaLista"/>
+        <w:numPr>
+          <w:ilvl w:val="0"/>
+          <w:numId w:val="7"/>
+        </w:numPr>
+        <w:jc w:val="both"/>
+        <w:rPr>
+          <w:rFonts w:ascii="Times New Roman" w:hAnsi="Times New Roman" w:cs="Times New Roman"/>
+          <w:sz w:val="28"/>
+          <w:szCs w:val="28"/>
+        </w:rPr>
+      </w:pPr>
+      <w:r>
+        <w:rPr>
+          <w:rFonts w:ascii="Times New Roman" w:hAnsi="Times New Roman" w:cs="Times New Roman"/>
+          <w:sz w:val="28"/>
+          <w:szCs w:val="28"/>
+        </w:rPr>
+        <w:t>Por fim, guarda-se se uma transportadora é premium ou não</w:t>
+      </w:r>
+    </w:p>
+    <w:p>
+      <w:pPr>
+        <w:pStyle w:val="PargrafodaLista"/>
+        <w:ind w:left="0"/>
+        <w:jc w:val="both"/>
+        <w:rPr>
+          <w:rFonts w:ascii="Times New Roman" w:hAnsi="Times New Roman" w:cs="Times New Roman"/>
+          <w:sz w:val="28"/>
+          <w:szCs w:val="28"/>
+        </w:rPr>
+      </w:pPr>
+      <w:r>
+        <w:rPr>
+          <w:rFonts w:ascii="Times New Roman" w:hAnsi="Times New Roman" w:cs="Times New Roman"/>
+          <w:sz w:val="28"/>
+          <w:szCs w:val="28"/>
+        </w:rPr>
+        <w:tab/>
+        <w:t>No construtor, além de se guardar os parâmetros todos calcula-se o valor de expedição.</w:t>
+      </w:r>
+    </w:p>
+    <w:p>
+      <w:pPr>
+        <w:pStyle w:val="PargrafodaLista"/>
+        <w:ind w:left="0"/>
+        <w:jc w:val="both"/>
+        <w:rPr>
+          <w:rFonts w:ascii="Times New Roman" w:hAnsi="Times New Roman" w:cs="Times New Roman"/>
+          <w:sz w:val="28"/>
+          <w:szCs w:val="28"/>
+        </w:rPr>
+      </w:pPr>
+      <w:r>
+        <w:rPr>
+          <w:rFonts w:ascii="Times New Roman" w:hAnsi="Times New Roman" w:cs="Times New Roman"/>
+          <w:sz w:val="28"/>
+          <w:szCs w:val="28"/>
+        </w:rPr>
+        <w:tab/>
+        <w:t>A função calcularValorExpedicao utiliza as tais constantes e as margens sendo a fórmula deste modo:</w:t>
+      </w:r>
+    </w:p>
+    <w:p>
+      <w:pPr>
+        <w:pStyle w:val="PargrafodaLista"/>
+        <w:ind w:left="0"/>
+        <w:jc w:val="both"/>
+        <w:rPr>
+          <w:rFonts w:ascii="Times New Roman" w:hAnsi="Times New Roman" w:cs="Times New Roman"/>
+          <w:sz w:val="28"/>
+          <w:szCs w:val="28"/>
+        </w:rPr>
+      </w:pPr>
+    </w:p>
+    <w:p>
+      <w:pPr>
+        <w:pStyle w:val="PargrafodaLista"/>
+        <w:ind w:left="0"/>
+        <w:jc w:val="both"/>
+        <w:rPr>
+          <w:rFonts w:ascii="Times New Roman" w:hAnsi="Times New Roman" w:cs="Times New Roman"/>
+          <w:sz w:val="28"/>
+          <w:szCs w:val="28"/>
+        </w:rPr>
+      </w:pPr>
+    </w:p>
+    <w:p>
+      <w:pPr>
+        <w:pStyle w:val="PargrafodaLista"/>
+        <w:ind w:left="0"/>
+        <w:jc w:val="both"/>
+        <w:rPr>
+          <w:rFonts w:ascii="Times New Roman" w:hAnsi="Times New Roman" w:cs="Times New Roman"/>
+          <w:sz w:val="28"/>
+          <w:szCs w:val="28"/>
+        </w:rPr>
+      </w:pPr>
+    </w:p>
+    <w:p>
+      <w:pPr>
+        <w:pStyle w:val="PargrafodaLista"/>
+        <w:ind w:left="0"/>
+        <w:jc w:val="both"/>
+        <w:rPr>
+          <w:rFonts w:ascii="Times New Roman" w:hAnsi="Times New Roman" w:cs="Times New Roman"/>
+          <w:sz w:val="28"/>
+          <w:szCs w:val="28"/>
+        </w:rPr>
+      </w:pPr>
+      <w:r>
+        <w:rPr>
+          <w:rFonts w:ascii="Times New Roman" w:hAnsi="Times New Roman" w:cs="Times New Roman"/>
+          <w:sz w:val="28"/>
+          <w:szCs w:val="28"/>
+        </w:rPr>
+        <w:drawing>
+          <wp:anchor distT="0" distB="0" distL="114300" distR="114300" simplePos="0" relativeHeight="251664896" behindDoc="1" locked="0" layoutInCell="1" allowOverlap="1" wp14:anchorId="4FF341D3" wp14:editId="678D559B">
+            <wp:simplePos x="0" y="0"/>
+            <wp:positionH relativeFrom="column">
+              <wp:posOffset>1242</wp:posOffset>
+            </wp:positionH>
+            <wp:positionV relativeFrom="page">
+              <wp:posOffset>8110330</wp:posOffset>
+            </wp:positionV>
+            <wp:extent cx="5400040" cy="688340"/>
+            <wp:effectExtent l="0" t="0" r="0" b="0"/>
+            <wp:wrapNone/>
+            <wp:docPr id="321023" name="Imagem 1" descr="Uma imagem com texto, captura de ecrã, Tipo de letra&#10;&#10;Descrição gerada automaticamente"/>
+            <wp:cNvGraphicFramePr>
+              <a:graphicFrameLocks xmlns:a="http://schemas.openxmlformats.org/drawingml/2006/main" noChangeAspect="1"/>
+            </wp:cNvGraphicFramePr>
+            <a:graphic xmlns:a="http://schemas.openxmlformats.org/drawingml/2006/main">
+              <a:graphicData uri="http://schemas.openxmlformats.org/drawingml/2006/picture">
+                <pic:pic xmlns:pic="http://schemas.openxmlformats.org/drawingml/2006/picture">
+                  <pic:nvPicPr>
+                    <pic:cNvPr id="321023" name="Imagem 1" descr="Uma imagem com texto, captura de ecrã, Tipo de letra&#10;&#10;Descrição gerada automaticamente"/>
+                    <pic:cNvPicPr/>
+                  </pic:nvPicPr>
+                  <pic:blipFill>
+                    <a:blip r:embed="rId16">
+                      <a:extLst>
+                        <a:ext uri="{28A0092B-C50C-407E-A947-70E740481C1C}">
+                          <a14:useLocalDpi xmlns:a14="http://schemas.microsoft.com/office/drawing/2010/main" val="0"/>
+                        </a:ext>
+                      </a:extLst>
+                    </a:blip>
+                    <a:stretch>
+                      <a:fillRect/>
+                    </a:stretch>
+                  </pic:blipFill>
+                  <pic:spPr>
+                    <a:xfrm>
+                      <a:off x="0" y="0"/>
+                      <a:ext cx="5400040" cy="688340"/>
+                    </a:xfrm>
+                    <a:prstGeom prst="rect">
+                      <a:avLst/>
+                    </a:prstGeom>
+                  </pic:spPr>
+                </pic:pic>
+              </a:graphicData>
+            </a:graphic>
+          </wp:anchor>
+        </w:drawing>
+      </w:r>
+      <w:r>
+        <w:rPr>
+          <w:rFonts w:ascii="Times New Roman" w:hAnsi="Times New Roman" w:cs="Times New Roman"/>
+          <w:sz w:val="28"/>
+          <w:szCs w:val="28"/>
+        </w:rPr>
+        <w:tab/>
+        <w:t>Tem também a função calcularEntrega que atualiza o lucro da transportadora.</w:t>
+      </w:r>
+    </w:p>
+    <w:p>
+      <w:pPr>
+        <w:pStyle w:val="PargrafodaLista"/>
+        <w:ind w:left="0"/>
+        <w:jc w:val="both"/>
+        <w:rPr>
+          <w:rFonts w:ascii="Times New Roman" w:hAnsi="Times New Roman" w:cs="Times New Roman"/>
+          <w:sz w:val="28"/>
+          <w:szCs w:val="28"/>
+        </w:rPr>
+      </w:pPr>
+    </w:p>
+    <w:p>
+      <w:pPr>
+        <w:pStyle w:val="PargrafodaLista"/>
+        <w:ind w:left="0"/>
+        <w:jc w:val="both"/>
+        <w:rPr>
+          <w:rFonts w:ascii="Times New Roman" w:hAnsi="Times New Roman" w:cs="Times New Roman"/>
+          <w:sz w:val="28"/>
+          <w:szCs w:val="28"/>
+        </w:rPr>
+      </w:pPr>
+    </w:p>
+    <w:p>
+      <w:pPr>
+        <w:pStyle w:val="PargrafodaLista"/>
+        <w:ind w:left="0"/>
+        <w:jc w:val="both"/>
+        <w:rPr>
+          <w:rFonts w:ascii="Times New Roman" w:hAnsi="Times New Roman" w:cs="Times New Roman"/>
+          <w:sz w:val="28"/>
+          <w:szCs w:val="28"/>
+        </w:rPr>
+      </w:pPr>
+      <w:r>
+        <w:rPr>
+          <w:rFonts w:ascii="Times New Roman" w:hAnsi="Times New Roman" w:cs="Times New Roman"/>
+          <w:sz w:val="28"/>
+          <w:szCs w:val="28"/>
+        </w:rPr>
+        <w:lastRenderedPageBreak/>
+        <w:tab/>
+        <w:t>A última função que falta falar das transportadoras é a atualizarValores que autoriza uma transportadora de alterar o valor das suas margens se achar necessário. Não dá para ver na função em concreto, mas nós só autorizamos as transportadoras premium a alterar os seus valores, pois achamos que não faz sentido qualquer transportadora mudar o seu valor de um momento para o outro.</w:t>
+      </w:r>
+    </w:p>
+    <w:p>
+      <w:pPr>
+        <w:pStyle w:val="PargrafodaLista"/>
+        <w:ind w:left="0"/>
+        <w:jc w:val="both"/>
+        <w:rPr>
+          <w:rFonts w:ascii="Times New Roman" w:hAnsi="Times New Roman" w:cs="Times New Roman"/>
+          <w:sz w:val="28"/>
+          <w:szCs w:val="28"/>
+        </w:rPr>
+      </w:pPr>
+      <w:r>
+        <w:rPr>
+          <w:rFonts w:ascii="Times New Roman" w:hAnsi="Times New Roman" w:cs="Times New Roman"/>
+          <w:sz w:val="28"/>
+          <w:szCs w:val="28"/>
+        </w:rPr>
+        <w:tab/>
+        <w:t>No final, igualmente os getters e setters e a toString utilizando novamente outras funções das Utils, sendo primeiramente introduzidos à que trata do premium.</w:t>
+      </w:r>
+    </w:p>
+    <w:p>
+      <w:pPr>
+        <w:jc w:val="both"/>
+        <w:rPr>
+          <w:rFonts w:ascii="Times New Roman" w:hAnsi="Times New Roman" w:cs="Times New Roman"/>
+          <w:smallCaps/>
+          <w:sz w:val="32"/>
+          <w:szCs w:val="32"/>
+        </w:rPr>
+      </w:pPr>
+      <w:r>
+        <w:rPr>
+          <w:rFonts w:ascii="Times New Roman" w:hAnsi="Times New Roman" w:cs="Times New Roman"/>
+          <w:b/>
+          <w:bCs/>
+          <w:sz w:val="32"/>
+          <w:szCs w:val="32"/>
+        </w:rPr>
+        <w:t xml:space="preserve">2.8. </w:t>
+      </w:r>
+      <w:r>
+        <w:rPr>
+          <w:rFonts w:ascii="Times New Roman" w:hAnsi="Times New Roman" w:cs="Times New Roman"/>
+          <w:smallCaps/>
+          <w:sz w:val="32"/>
+          <w:szCs w:val="32"/>
+        </w:rPr>
+        <w:t>Utils(T</w:t>
+      </w:r>
+      <w:r>
+        <w:rPr>
+          <w:rFonts w:ascii="Times New Roman" w:hAnsi="Times New Roman" w:cs="Times New Roman"/>
+          <w:smallCaps/>
+          <w:sz w:val="32"/>
+          <w:szCs w:val="32"/>
+        </w:rPr>
+        <w:t>ransportadora</w:t>
+      </w:r>
+      <w:r>
+        <w:rPr>
+          <w:rFonts w:ascii="Times New Roman" w:hAnsi="Times New Roman" w:cs="Times New Roman"/>
+          <w:smallCaps/>
+          <w:sz w:val="32"/>
+          <w:szCs w:val="32"/>
+        </w:rPr>
+        <w:t>)</w:t>
+      </w:r>
+    </w:p>
+    <w:p>
+      <w:pPr>
+        <w:jc w:val="both"/>
+        <w:rPr>
+          <w:rFonts w:ascii="Times New Roman" w:hAnsi="Times New Roman" w:cs="Times New Roman"/>
+          <w:sz w:val="28"/>
+          <w:szCs w:val="28"/>
+        </w:rPr>
+      </w:pPr>
+      <w:r>
+        <w:rPr>
+          <w:rFonts w:ascii="Times New Roman" w:hAnsi="Times New Roman" w:cs="Times New Roman"/>
+          <w:smallCaps/>
+          <w:sz w:val="32"/>
+          <w:szCs w:val="32"/>
+        </w:rPr>
+        <w:tab/>
+      </w:r>
+      <w:r>
+        <w:rPr>
+          <w:rFonts w:ascii="Times New Roman" w:hAnsi="Times New Roman" w:cs="Times New Roman"/>
+          <w:smallCaps/>
+          <w:sz w:val="28"/>
+          <w:szCs w:val="28"/>
+        </w:rPr>
+        <w:t>N</w:t>
+      </w:r>
+      <w:r>
+        <w:rPr>
+          <w:rFonts w:ascii="Times New Roman" w:hAnsi="Times New Roman" w:cs="Times New Roman"/>
+          <w:sz w:val="28"/>
+          <w:szCs w:val="28"/>
+        </w:rPr>
+        <w:t>o caso das utils da transportadora, est</w:t>
+      </w:r>
+      <w:r>
+        <w:rPr>
+          <w:rFonts w:ascii="Times New Roman" w:hAnsi="Times New Roman" w:cs="Times New Roman"/>
+          <w:sz w:val="28"/>
+          <w:szCs w:val="28"/>
+        </w:rPr>
+        <w:t>a simplesmente guarda as duas constantes que são utilizadas no cálculo do valor de expedição, o VALORBASE e o IMPOSTO.</w:t>
+      </w:r>
+    </w:p>
+    <w:p>
+      <w:pPr>
+        <w:jc w:val="both"/>
+        <w:rPr>
+          <w:rFonts w:ascii="Times New Roman" w:hAnsi="Times New Roman" w:cs="Times New Roman"/>
+          <w:smallCaps/>
+          <w:sz w:val="32"/>
+          <w:szCs w:val="32"/>
+        </w:rPr>
+      </w:pPr>
+      <w:r>
+        <w:rPr>
+          <w:rFonts w:ascii="Times New Roman" w:hAnsi="Times New Roman" w:cs="Times New Roman"/>
+          <w:b/>
+          <w:bCs/>
+          <w:sz w:val="32"/>
+          <w:szCs w:val="32"/>
+        </w:rPr>
+        <w:t>2.</w:t>
+      </w:r>
+      <w:r>
+        <w:rPr>
+          <w:rFonts w:ascii="Times New Roman" w:hAnsi="Times New Roman" w:cs="Times New Roman"/>
+          <w:b/>
+          <w:bCs/>
+          <w:sz w:val="32"/>
+          <w:szCs w:val="32"/>
+        </w:rPr>
+        <w:t>9</w:t>
+      </w:r>
+      <w:r>
+        <w:rPr>
+          <w:rFonts w:ascii="Times New Roman" w:hAnsi="Times New Roman" w:cs="Times New Roman"/>
+          <w:b/>
+          <w:bCs/>
+          <w:sz w:val="32"/>
+          <w:szCs w:val="32"/>
+        </w:rPr>
+        <w:t xml:space="preserve">. </w:t>
+      </w:r>
+      <w:r>
+        <w:rPr>
+          <w:rFonts w:ascii="Times New Roman" w:hAnsi="Times New Roman" w:cs="Times New Roman"/>
+          <w:smallCaps/>
+          <w:sz w:val="32"/>
+          <w:szCs w:val="32"/>
+        </w:rPr>
+        <w:t>SaveLoad</w:t>
+      </w:r>
+    </w:p>
+    <w:p>
+      <w:pPr>
+        <w:jc w:val="both"/>
+        <w:rPr>
+          <w:rFonts w:ascii="Times New Roman" w:hAnsi="Times New Roman" w:cs="Times New Roman"/>
+          <w:sz w:val="28"/>
+          <w:szCs w:val="28"/>
+        </w:rPr>
+      </w:pPr>
+      <w:r>
+        <w:rPr>
+          <w:rFonts w:ascii="Times New Roman" w:hAnsi="Times New Roman" w:cs="Times New Roman"/>
+          <w:smallCaps/>
+          <w:sz w:val="32"/>
+          <w:szCs w:val="32"/>
+        </w:rPr>
+        <w:tab/>
+      </w:r>
+      <w:r>
+        <w:rPr>
+          <w:rFonts w:ascii="Times New Roman" w:hAnsi="Times New Roman" w:cs="Times New Roman"/>
+          <w:sz w:val="28"/>
+          <w:szCs w:val="28"/>
+        </w:rPr>
+        <w:t>Foi a partir daqui que começamos a pensar na formulação da nossa UI, mas inicialmente tivemos de pensar numa forma de guardarmos o estado do programa e carregarmos esse estado caso fosse necessário futuramente, duma certa forma tal e qual como deveria funcionar um website real.</w:t>
+      </w:r>
+    </w:p>
+    <w:p>
+      <w:pPr>
+        <w:jc w:val="both"/>
+        <w:rPr>
+          <w:rFonts w:ascii="Times New Roman" w:hAnsi="Times New Roman" w:cs="Times New Roman"/>
+          <w:sz w:val="28"/>
+          <w:szCs w:val="28"/>
+        </w:rPr>
+      </w:pPr>
+      <w:r>
+        <w:rPr>
+          <w:rFonts w:ascii="Times New Roman" w:hAnsi="Times New Roman" w:cs="Times New Roman"/>
+          <w:sz w:val="28"/>
+          <w:szCs w:val="28"/>
+        </w:rPr>
+        <w:tab/>
+        <w:t>Para conseguirmos fazer o Save e o Load do programa optamos por utilizar a biblioteca Gson e guarda num ficheiro json o estado do programa e consegue posteriormente lê-lo de forma a obter toda a informação que estava guardada.</w:t>
+      </w:r>
+    </w:p>
+    <w:p>
+      <w:pPr>
+        <w:jc w:val="both"/>
+        <w:rPr>
+          <w:rFonts w:ascii="Times New Roman" w:hAnsi="Times New Roman" w:cs="Times New Roman"/>
+          <w:sz w:val="32"/>
+          <w:szCs w:val="32"/>
+        </w:rPr>
+      </w:pPr>
+    </w:p>
+    <w:p>
+      <w:pPr>
+        <w:pStyle w:val="PargrafodaLista"/>
+        <w:ind w:left="0"/>
+        <w:jc w:val="both"/>
+        <w:rPr>
+          <w:rFonts w:ascii="Times New Roman" w:hAnsi="Times New Roman" w:cs="Times New Roman"/>
+          <w:sz w:val="28"/>
+          <w:szCs w:val="28"/>
+        </w:rPr>
+      </w:pPr>
     </w:p>
     <w:sectPr>
       <w:pgSz w:w="11906" w:h="16838"/>
@@ -2936,6 +5150,119 @@
 <file path=word/numbering.xml><?xml version="1.0" encoding="utf-8"?>
 <w:numbering xmlns:wpc="http://schemas.microsoft.com/office/word/2010/wordprocessingCanvas" xmlns:cx="http://schemas.microsoft.com/office/drawing/2014/chartex" xmlns:cx1="http://schemas.microsoft.com/office/drawing/2015/9/8/chartex" xmlns:cx2="http://schemas.microsoft.com/office/drawing/2015/10/21/chartex" xmlns:cx3="http://schemas.microsoft.com/office/drawing/2016/5/9/chartex" xmlns:cx4="http://schemas.microsoft.com/office/drawing/2016/5/10/chartex" xmlns:cx5="http://schemas.microsoft.com/office/drawing/2016/5/11/chartex" xmlns:cx6="http://schemas.microsoft.com/office/drawing/2016/5/12/chartex" xmlns:cx7="http://schemas.microsoft.com/office/drawing/2016/5/13/chartex" xmlns:cx8="http://schemas.microsoft.com/office/drawing/2016/5/14/chartex" xmlns:mc="http://schemas.openxmlformats.org/markup-compatibility/2006" xmlns:aink="http://schemas.microsoft.com/office/drawing/2016/ink" xmlns:am3d="http://schemas.microsoft.com/office/drawing/2017/model3d" xmlns:o="urn:schemas-microsoft-com:office:office" xmlns:oel="http://schemas.microsoft.com/office/2019/extlst" xmlns:r="http://schemas.openxmlformats.org/officeDocument/2006/relationships" xmlns:m="http://schemas.openxmlformats.org/officeDocument/2006/math" xmlns:v="urn:schemas-microsoft-com:vml" xmlns:wp14="http://schemas.microsoft.com/office/word/2010/wordprocessingDrawing" xmlns:wp="http://schemas.openxmlformats.org/drawingml/2006/wordprocessingDrawing" xmlns:w10="urn:schemas-microsoft-com:office:word" xmlns:w="http://schemas.openxmlformats.org/wordprocessingml/2006/main" xmlns:w14="http://schemas.microsoft.com/office/word/2010/wordml" xmlns:w15="http://schemas.microsoft.com/office/word/2012/wordml" xmlns:w16cex="http://schemas.microsoft.com/office/word/2018/wordml/cex" xmlns:w16cid="http://schemas.microsoft.com/office/word/2016/wordml/cid" xmlns:w16="http://schemas.microsoft.com/office/word/2018/wordml" xmlns:w16du="http://schemas.microsoft.com/office/word/2023/wordml/word16du" xmlns:w16sdtdh="http://schemas.microsoft.com/office/word/2020/wordml/sdtdatahash" xmlns:w16se="http://schemas.microsoft.com/office/word/2015/wordml/symex" xmlns:wpg="http://schemas.microsoft.com/office/word/2010/wordprocessingGroup" xmlns:wpi="http://schemas.microsoft.com/office/word/2010/wordprocessingInk" xmlns:wne="http://schemas.microsoft.com/office/word/2006/wordml" xmlns:wps="http://schemas.microsoft.com/office/word/2010/wordprocessingShape" mc:Ignorable="w14 w15 w16se w16cid w16 w16cex w16sdtdh wp14">
   <w:abstractNum w:abstractNumId="0" w15:restartNumberingAfterBreak="0">
+    <w:nsid w:val="0E3A785E"/>
+    <w:multiLevelType w:val="hybridMultilevel"/>
+    <w:tmpl w:val="EAC636FE"/>
+    <w:lvl w:ilvl="0" w:tplc="08160001">
+      <w:start w:val="1"/>
+      <w:numFmt w:val="bullet"/>
+      <w:lvlText w:val=""/>
+      <w:lvlJc w:val="left"/>
+      <w:pPr>
+        <w:ind w:left="720" w:hanging="360"/>
+      </w:pPr>
+      <w:rPr>
+        <w:rFonts w:ascii="Symbol" w:hAnsi="Symbol" w:hint="default"/>
+      </w:rPr>
+    </w:lvl>
+    <w:lvl w:ilvl="1" w:tplc="08160003" w:tentative="1">
+      <w:start w:val="1"/>
+      <w:numFmt w:val="bullet"/>
+      <w:lvlText w:val="o"/>
+      <w:lvlJc w:val="left"/>
+      <w:pPr>
+        <w:ind w:left="1440" w:hanging="360"/>
+      </w:pPr>
+      <w:rPr>
+        <w:rFonts w:ascii="Courier New" w:hAnsi="Courier New" w:cs="Courier New" w:hint="default"/>
+      </w:rPr>
+    </w:lvl>
+    <w:lvl w:ilvl="2" w:tplc="08160005" w:tentative="1">
+      <w:start w:val="1"/>
+      <w:numFmt w:val="bullet"/>
+      <w:lvlText w:val=""/>
+      <w:lvlJc w:val="left"/>
+      <w:pPr>
+        <w:ind w:left="2160" w:hanging="360"/>
+      </w:pPr>
+      <w:rPr>
+        <w:rFonts w:ascii="Wingdings" w:hAnsi="Wingdings" w:hint="default"/>
+      </w:rPr>
+    </w:lvl>
+    <w:lvl w:ilvl="3" w:tplc="08160001" w:tentative="1">
+      <w:start w:val="1"/>
+      <w:numFmt w:val="bullet"/>
+      <w:lvlText w:val=""/>
+      <w:lvlJc w:val="left"/>
+      <w:pPr>
+        <w:ind w:left="2880" w:hanging="360"/>
+      </w:pPr>
+      <w:rPr>
+        <w:rFonts w:ascii="Symbol" w:hAnsi="Symbol" w:hint="default"/>
+      </w:rPr>
+    </w:lvl>
+    <w:lvl w:ilvl="4" w:tplc="08160003" w:tentative="1">
+      <w:start w:val="1"/>
+      <w:numFmt w:val="bullet"/>
+      <w:lvlText w:val="o"/>
+      <w:lvlJc w:val="left"/>
+      <w:pPr>
+        <w:ind w:left="3600" w:hanging="360"/>
+      </w:pPr>
+      <w:rPr>
+        <w:rFonts w:ascii="Courier New" w:hAnsi="Courier New" w:cs="Courier New" w:hint="default"/>
+      </w:rPr>
+    </w:lvl>
+    <w:lvl w:ilvl="5" w:tplc="08160005" w:tentative="1">
+      <w:start w:val="1"/>
+      <w:numFmt w:val="bullet"/>
+      <w:lvlText w:val=""/>
+      <w:lvlJc w:val="left"/>
+      <w:pPr>
+        <w:ind w:left="4320" w:hanging="360"/>
+      </w:pPr>
+      <w:rPr>
+        <w:rFonts w:ascii="Wingdings" w:hAnsi="Wingdings" w:hint="default"/>
+      </w:rPr>
+    </w:lvl>
+    <w:lvl w:ilvl="6" w:tplc="08160001" w:tentative="1">
+      <w:start w:val="1"/>
+      <w:numFmt w:val="bullet"/>
+      <w:lvlText w:val=""/>
+      <w:lvlJc w:val="left"/>
+      <w:pPr>
+        <w:ind w:left="5040" w:hanging="360"/>
+      </w:pPr>
+      <w:rPr>
+        <w:rFonts w:ascii="Symbol" w:hAnsi="Symbol" w:hint="default"/>
+      </w:rPr>
+    </w:lvl>
+    <w:lvl w:ilvl="7" w:tplc="08160003" w:tentative="1">
+      <w:start w:val="1"/>
+      <w:numFmt w:val="bullet"/>
+      <w:lvlText w:val="o"/>
+      <w:lvlJc w:val="left"/>
+      <w:pPr>
+        <w:ind w:left="5760" w:hanging="360"/>
+      </w:pPr>
+      <w:rPr>
+        <w:rFonts w:ascii="Courier New" w:hAnsi="Courier New" w:cs="Courier New" w:hint="default"/>
+      </w:rPr>
+    </w:lvl>
+    <w:lvl w:ilvl="8" w:tplc="08160005" w:tentative="1">
+      <w:start w:val="1"/>
+      <w:numFmt w:val="bullet"/>
+      <w:lvlText w:val=""/>
+      <w:lvlJc w:val="left"/>
+      <w:pPr>
+        <w:ind w:left="6480" w:hanging="360"/>
+      </w:pPr>
+      <w:rPr>
+        <w:rFonts w:ascii="Wingdings" w:hAnsi="Wingdings" w:hint="default"/>
+      </w:rPr>
+    </w:lvl>
+  </w:abstractNum>
+  <w:abstractNum w:abstractNumId="1" w15:restartNumberingAfterBreak="0">
     <w:nsid w:val="16CD737E"/>
     <w:multiLevelType w:val="hybridMultilevel"/>
     <w:tmpl w:val="1898E2A8"/>
@@ -3030,17 +5357,17 @@
       </w:pPr>
     </w:lvl>
   </w:abstractNum>
-  <w:abstractNum w:abstractNumId="1" w15:restartNumberingAfterBreak="0">
-    <w:nsid w:val="1B7A4C67"/>
+  <w:abstractNum w:abstractNumId="2" w15:restartNumberingAfterBreak="0">
+    <w:nsid w:val="170D0930"/>
     <w:multiLevelType w:val="hybridMultilevel"/>
-    <w:tmpl w:val="8F8EE06A"/>
+    <w:tmpl w:val="5D34EFE0"/>
     <w:lvl w:ilvl="0" w:tplc="08160001">
       <w:start w:val="1"/>
       <w:numFmt w:val="bullet"/>
       <w:lvlText w:val=""/>
       <w:lvlJc w:val="left"/>
       <w:pPr>
-        <w:ind w:left="1440" w:hanging="360"/>
+        <w:ind w:left="720" w:hanging="360"/>
       </w:pPr>
       <w:rPr>
         <w:rFonts w:ascii="Symbol" w:hAnsi="Symbol" w:hint="default"/>
@@ -3052,7 +5379,7 @@
       <w:lvlText w:val="o"/>
       <w:lvlJc w:val="left"/>
       <w:pPr>
-        <w:ind w:left="2160" w:hanging="360"/>
+        <w:ind w:left="1440" w:hanging="360"/>
       </w:pPr>
       <w:rPr>
         <w:rFonts w:ascii="Courier New" w:hAnsi="Courier New" w:cs="Courier New" w:hint="default"/>
@@ -3064,7 +5391,7 @@
       <w:lvlText w:val=""/>
       <w:lvlJc w:val="left"/>
       <w:pPr>
-        <w:ind w:left="2880" w:hanging="360"/>
+        <w:ind w:left="2160" w:hanging="360"/>
       </w:pPr>
       <w:rPr>
         <w:rFonts w:ascii="Wingdings" w:hAnsi="Wingdings" w:hint="default"/>
@@ -3076,7 +5403,7 @@
       <w:lvlText w:val=""/>
       <w:lvlJc w:val="left"/>
       <w:pPr>
-        <w:ind w:left="3600" w:hanging="360"/>
+        <w:ind w:left="2880" w:hanging="360"/>
       </w:pPr>
       <w:rPr>
         <w:rFonts w:ascii="Symbol" w:hAnsi="Symbol" w:hint="default"/>
@@ -3088,7 +5415,7 @@
       <w:lvlText w:val="o"/>
       <w:lvlJc w:val="left"/>
       <w:pPr>
-        <w:ind w:left="4320" w:hanging="360"/>
+        <w:ind w:left="3600" w:hanging="360"/>
       </w:pPr>
       <w:rPr>
         <w:rFonts w:ascii="Courier New" w:hAnsi="Courier New" w:cs="Courier New" w:hint="default"/>
@@ -3100,7 +5427,7 @@
       <w:lvlText w:val=""/>
       <w:lvlJc w:val="left"/>
       <w:pPr>
-        <w:ind w:left="5040" w:hanging="360"/>
+        <w:ind w:left="4320" w:hanging="360"/>
       </w:pPr>
       <w:rPr>
         <w:rFonts w:ascii="Wingdings" w:hAnsi="Wingdings" w:hint="default"/>
@@ -3112,7 +5439,7 @@
       <w:lvlText w:val=""/>
       <w:lvlJc w:val="left"/>
       <w:pPr>
-        <w:ind w:left="5760" w:hanging="360"/>
+        <w:ind w:left="5040" w:hanging="360"/>
       </w:pPr>
       <w:rPr>
         <w:rFonts w:ascii="Symbol" w:hAnsi="Symbol" w:hint="default"/>
@@ -3124,7 +5451,7 @@
       <w:lvlText w:val="o"/>
       <w:lvlJc w:val="left"/>
       <w:pPr>
-        <w:ind w:left="6480" w:hanging="360"/>
+        <w:ind w:left="5760" w:hanging="360"/>
       </w:pPr>
       <w:rPr>
         <w:rFonts w:ascii="Courier New" w:hAnsi="Courier New" w:cs="Courier New" w:hint="default"/>
@@ -3136,17 +5463,17 @@
       <w:lvlText w:val=""/>
       <w:lvlJc w:val="left"/>
       <w:pPr>
-        <w:ind w:left="7200" w:hanging="360"/>
+        <w:ind w:left="6480" w:hanging="360"/>
       </w:pPr>
       <w:rPr>
         <w:rFonts w:ascii="Wingdings" w:hAnsi="Wingdings" w:hint="default"/>
       </w:rPr>
     </w:lvl>
   </w:abstractNum>
-  <w:abstractNum w:abstractNumId="2" w15:restartNumberingAfterBreak="0">
-    <w:nsid w:val="2865690A"/>
+  <w:abstractNum w:abstractNumId="3" w15:restartNumberingAfterBreak="0">
+    <w:nsid w:val="1B7A4C67"/>
     <w:multiLevelType w:val="hybridMultilevel"/>
-    <w:tmpl w:val="EB326726"/>
+    <w:tmpl w:val="8F8EE06A"/>
     <w:lvl w:ilvl="0" w:tplc="08160001">
       <w:start w:val="1"/>
       <w:numFmt w:val="bullet"/>
@@ -3256,14 +5583,365 @@
       </w:rPr>
     </w:lvl>
   </w:abstractNum>
+  <w:abstractNum w:abstractNumId="4" w15:restartNumberingAfterBreak="0">
+    <w:nsid w:val="2865690A"/>
+    <w:multiLevelType w:val="hybridMultilevel"/>
+    <w:tmpl w:val="8F52CC18"/>
+    <w:lvl w:ilvl="0" w:tplc="08160001">
+      <w:start w:val="1"/>
+      <w:numFmt w:val="bullet"/>
+      <w:lvlText w:val=""/>
+      <w:lvlJc w:val="left"/>
+      <w:pPr>
+        <w:ind w:left="1440" w:hanging="360"/>
+      </w:pPr>
+      <w:rPr>
+        <w:rFonts w:ascii="Symbol" w:hAnsi="Symbol" w:hint="default"/>
+      </w:rPr>
+    </w:lvl>
+    <w:lvl w:ilvl="1" w:tplc="08160003" w:tentative="1">
+      <w:start w:val="1"/>
+      <w:numFmt w:val="bullet"/>
+      <w:lvlText w:val="o"/>
+      <w:lvlJc w:val="left"/>
+      <w:pPr>
+        <w:ind w:left="2160" w:hanging="360"/>
+      </w:pPr>
+      <w:rPr>
+        <w:rFonts w:ascii="Courier New" w:hAnsi="Courier New" w:cs="Courier New" w:hint="default"/>
+      </w:rPr>
+    </w:lvl>
+    <w:lvl w:ilvl="2" w:tplc="08160005" w:tentative="1">
+      <w:start w:val="1"/>
+      <w:numFmt w:val="bullet"/>
+      <w:lvlText w:val=""/>
+      <w:lvlJc w:val="left"/>
+      <w:pPr>
+        <w:ind w:left="2880" w:hanging="360"/>
+      </w:pPr>
+      <w:rPr>
+        <w:rFonts w:ascii="Wingdings" w:hAnsi="Wingdings" w:hint="default"/>
+      </w:rPr>
+    </w:lvl>
+    <w:lvl w:ilvl="3" w:tplc="08160001" w:tentative="1">
+      <w:start w:val="1"/>
+      <w:numFmt w:val="bullet"/>
+      <w:lvlText w:val=""/>
+      <w:lvlJc w:val="left"/>
+      <w:pPr>
+        <w:ind w:left="3600" w:hanging="360"/>
+      </w:pPr>
+      <w:rPr>
+        <w:rFonts w:ascii="Symbol" w:hAnsi="Symbol" w:hint="default"/>
+      </w:rPr>
+    </w:lvl>
+    <w:lvl w:ilvl="4" w:tplc="08160003" w:tentative="1">
+      <w:start w:val="1"/>
+      <w:numFmt w:val="bullet"/>
+      <w:lvlText w:val="o"/>
+      <w:lvlJc w:val="left"/>
+      <w:pPr>
+        <w:ind w:left="4320" w:hanging="360"/>
+      </w:pPr>
+      <w:rPr>
+        <w:rFonts w:ascii="Courier New" w:hAnsi="Courier New" w:cs="Courier New" w:hint="default"/>
+      </w:rPr>
+    </w:lvl>
+    <w:lvl w:ilvl="5" w:tplc="08160005" w:tentative="1">
+      <w:start w:val="1"/>
+      <w:numFmt w:val="bullet"/>
+      <w:lvlText w:val=""/>
+      <w:lvlJc w:val="left"/>
+      <w:pPr>
+        <w:ind w:left="5040" w:hanging="360"/>
+      </w:pPr>
+      <w:rPr>
+        <w:rFonts w:ascii="Wingdings" w:hAnsi="Wingdings" w:hint="default"/>
+      </w:rPr>
+    </w:lvl>
+    <w:lvl w:ilvl="6" w:tplc="08160001" w:tentative="1">
+      <w:start w:val="1"/>
+      <w:numFmt w:val="bullet"/>
+      <w:lvlText w:val=""/>
+      <w:lvlJc w:val="left"/>
+      <w:pPr>
+        <w:ind w:left="5760" w:hanging="360"/>
+      </w:pPr>
+      <w:rPr>
+        <w:rFonts w:ascii="Symbol" w:hAnsi="Symbol" w:hint="default"/>
+      </w:rPr>
+    </w:lvl>
+    <w:lvl w:ilvl="7" w:tplc="08160003" w:tentative="1">
+      <w:start w:val="1"/>
+      <w:numFmt w:val="bullet"/>
+      <w:lvlText w:val="o"/>
+      <w:lvlJc w:val="left"/>
+      <w:pPr>
+        <w:ind w:left="6480" w:hanging="360"/>
+      </w:pPr>
+      <w:rPr>
+        <w:rFonts w:ascii="Courier New" w:hAnsi="Courier New" w:cs="Courier New" w:hint="default"/>
+      </w:rPr>
+    </w:lvl>
+    <w:lvl w:ilvl="8" w:tplc="08160005" w:tentative="1">
+      <w:start w:val="1"/>
+      <w:numFmt w:val="bullet"/>
+      <w:lvlText w:val=""/>
+      <w:lvlJc w:val="left"/>
+      <w:pPr>
+        <w:ind w:left="7200" w:hanging="360"/>
+      </w:pPr>
+      <w:rPr>
+        <w:rFonts w:ascii="Wingdings" w:hAnsi="Wingdings" w:hint="default"/>
+      </w:rPr>
+    </w:lvl>
+  </w:abstractNum>
+  <w:abstractNum w:abstractNumId="5" w15:restartNumberingAfterBreak="0">
+    <w:nsid w:val="42404DDD"/>
+    <w:multiLevelType w:val="hybridMultilevel"/>
+    <w:tmpl w:val="AC1081C8"/>
+    <w:lvl w:ilvl="0" w:tplc="08160001">
+      <w:start w:val="1"/>
+      <w:numFmt w:val="bullet"/>
+      <w:lvlText w:val=""/>
+      <w:lvlJc w:val="left"/>
+      <w:pPr>
+        <w:ind w:left="720" w:hanging="360"/>
+      </w:pPr>
+      <w:rPr>
+        <w:rFonts w:ascii="Symbol" w:hAnsi="Symbol" w:hint="default"/>
+      </w:rPr>
+    </w:lvl>
+    <w:lvl w:ilvl="1" w:tplc="08160003" w:tentative="1">
+      <w:start w:val="1"/>
+      <w:numFmt w:val="bullet"/>
+      <w:lvlText w:val="o"/>
+      <w:lvlJc w:val="left"/>
+      <w:pPr>
+        <w:ind w:left="1440" w:hanging="360"/>
+      </w:pPr>
+      <w:rPr>
+        <w:rFonts w:ascii="Courier New" w:hAnsi="Courier New" w:cs="Courier New" w:hint="default"/>
+      </w:rPr>
+    </w:lvl>
+    <w:lvl w:ilvl="2" w:tplc="08160005" w:tentative="1">
+      <w:start w:val="1"/>
+      <w:numFmt w:val="bullet"/>
+      <w:lvlText w:val=""/>
+      <w:lvlJc w:val="left"/>
+      <w:pPr>
+        <w:ind w:left="2160" w:hanging="360"/>
+      </w:pPr>
+      <w:rPr>
+        <w:rFonts w:ascii="Wingdings" w:hAnsi="Wingdings" w:hint="default"/>
+      </w:rPr>
+    </w:lvl>
+    <w:lvl w:ilvl="3" w:tplc="08160001" w:tentative="1">
+      <w:start w:val="1"/>
+      <w:numFmt w:val="bullet"/>
+      <w:lvlText w:val=""/>
+      <w:lvlJc w:val="left"/>
+      <w:pPr>
+        <w:ind w:left="2880" w:hanging="360"/>
+      </w:pPr>
+      <w:rPr>
+        <w:rFonts w:ascii="Symbol" w:hAnsi="Symbol" w:hint="default"/>
+      </w:rPr>
+    </w:lvl>
+    <w:lvl w:ilvl="4" w:tplc="08160003" w:tentative="1">
+      <w:start w:val="1"/>
+      <w:numFmt w:val="bullet"/>
+      <w:lvlText w:val="o"/>
+      <w:lvlJc w:val="left"/>
+      <w:pPr>
+        <w:ind w:left="3600" w:hanging="360"/>
+      </w:pPr>
+      <w:rPr>
+        <w:rFonts w:ascii="Courier New" w:hAnsi="Courier New" w:cs="Courier New" w:hint="default"/>
+      </w:rPr>
+    </w:lvl>
+    <w:lvl w:ilvl="5" w:tplc="08160005" w:tentative="1">
+      <w:start w:val="1"/>
+      <w:numFmt w:val="bullet"/>
+      <w:lvlText w:val=""/>
+      <w:lvlJc w:val="left"/>
+      <w:pPr>
+        <w:ind w:left="4320" w:hanging="360"/>
+      </w:pPr>
+      <w:rPr>
+        <w:rFonts w:ascii="Wingdings" w:hAnsi="Wingdings" w:hint="default"/>
+      </w:rPr>
+    </w:lvl>
+    <w:lvl w:ilvl="6" w:tplc="08160001" w:tentative="1">
+      <w:start w:val="1"/>
+      <w:numFmt w:val="bullet"/>
+      <w:lvlText w:val=""/>
+      <w:lvlJc w:val="left"/>
+      <w:pPr>
+        <w:ind w:left="5040" w:hanging="360"/>
+      </w:pPr>
+      <w:rPr>
+        <w:rFonts w:ascii="Symbol" w:hAnsi="Symbol" w:hint="default"/>
+      </w:rPr>
+    </w:lvl>
+    <w:lvl w:ilvl="7" w:tplc="08160003" w:tentative="1">
+      <w:start w:val="1"/>
+      <w:numFmt w:val="bullet"/>
+      <w:lvlText w:val="o"/>
+      <w:lvlJc w:val="left"/>
+      <w:pPr>
+        <w:ind w:left="5760" w:hanging="360"/>
+      </w:pPr>
+      <w:rPr>
+        <w:rFonts w:ascii="Courier New" w:hAnsi="Courier New" w:cs="Courier New" w:hint="default"/>
+      </w:rPr>
+    </w:lvl>
+    <w:lvl w:ilvl="8" w:tplc="08160005" w:tentative="1">
+      <w:start w:val="1"/>
+      <w:numFmt w:val="bullet"/>
+      <w:lvlText w:val=""/>
+      <w:lvlJc w:val="left"/>
+      <w:pPr>
+        <w:ind w:left="6480" w:hanging="360"/>
+      </w:pPr>
+      <w:rPr>
+        <w:rFonts w:ascii="Wingdings" w:hAnsi="Wingdings" w:hint="default"/>
+      </w:rPr>
+    </w:lvl>
+  </w:abstractNum>
+  <w:abstractNum w:abstractNumId="6" w15:restartNumberingAfterBreak="0">
+    <w:nsid w:val="549B053C"/>
+    <w:multiLevelType w:val="hybridMultilevel"/>
+    <w:tmpl w:val="01069344"/>
+    <w:lvl w:ilvl="0" w:tplc="08160001">
+      <w:start w:val="1"/>
+      <w:numFmt w:val="bullet"/>
+      <w:lvlText w:val=""/>
+      <w:lvlJc w:val="left"/>
+      <w:pPr>
+        <w:ind w:left="720" w:hanging="360"/>
+      </w:pPr>
+      <w:rPr>
+        <w:rFonts w:ascii="Symbol" w:hAnsi="Symbol" w:hint="default"/>
+      </w:rPr>
+    </w:lvl>
+    <w:lvl w:ilvl="1" w:tplc="08160003" w:tentative="1">
+      <w:start w:val="1"/>
+      <w:numFmt w:val="bullet"/>
+      <w:lvlText w:val="o"/>
+      <w:lvlJc w:val="left"/>
+      <w:pPr>
+        <w:ind w:left="1440" w:hanging="360"/>
+      </w:pPr>
+      <w:rPr>
+        <w:rFonts w:ascii="Courier New" w:hAnsi="Courier New" w:cs="Courier New" w:hint="default"/>
+      </w:rPr>
+    </w:lvl>
+    <w:lvl w:ilvl="2" w:tplc="08160005" w:tentative="1">
+      <w:start w:val="1"/>
+      <w:numFmt w:val="bullet"/>
+      <w:lvlText w:val=""/>
+      <w:lvlJc w:val="left"/>
+      <w:pPr>
+        <w:ind w:left="2160" w:hanging="360"/>
+      </w:pPr>
+      <w:rPr>
+        <w:rFonts w:ascii="Wingdings" w:hAnsi="Wingdings" w:hint="default"/>
+      </w:rPr>
+    </w:lvl>
+    <w:lvl w:ilvl="3" w:tplc="08160001" w:tentative="1">
+      <w:start w:val="1"/>
+      <w:numFmt w:val="bullet"/>
+      <w:lvlText w:val=""/>
+      <w:lvlJc w:val="left"/>
+      <w:pPr>
+        <w:ind w:left="2880" w:hanging="360"/>
+      </w:pPr>
+      <w:rPr>
+        <w:rFonts w:ascii="Symbol" w:hAnsi="Symbol" w:hint="default"/>
+      </w:rPr>
+    </w:lvl>
+    <w:lvl w:ilvl="4" w:tplc="08160003" w:tentative="1">
+      <w:start w:val="1"/>
+      <w:numFmt w:val="bullet"/>
+      <w:lvlText w:val="o"/>
+      <w:lvlJc w:val="left"/>
+      <w:pPr>
+        <w:ind w:left="3600" w:hanging="360"/>
+      </w:pPr>
+      <w:rPr>
+        <w:rFonts w:ascii="Courier New" w:hAnsi="Courier New" w:cs="Courier New" w:hint="default"/>
+      </w:rPr>
+    </w:lvl>
+    <w:lvl w:ilvl="5" w:tplc="08160005" w:tentative="1">
+      <w:start w:val="1"/>
+      <w:numFmt w:val="bullet"/>
+      <w:lvlText w:val=""/>
+      <w:lvlJc w:val="left"/>
+      <w:pPr>
+        <w:ind w:left="4320" w:hanging="360"/>
+      </w:pPr>
+      <w:rPr>
+        <w:rFonts w:ascii="Wingdings" w:hAnsi="Wingdings" w:hint="default"/>
+      </w:rPr>
+    </w:lvl>
+    <w:lvl w:ilvl="6" w:tplc="08160001" w:tentative="1">
+      <w:start w:val="1"/>
+      <w:numFmt w:val="bullet"/>
+      <w:lvlText w:val=""/>
+      <w:lvlJc w:val="left"/>
+      <w:pPr>
+        <w:ind w:left="5040" w:hanging="360"/>
+      </w:pPr>
+      <w:rPr>
+        <w:rFonts w:ascii="Symbol" w:hAnsi="Symbol" w:hint="default"/>
+      </w:rPr>
+    </w:lvl>
+    <w:lvl w:ilvl="7" w:tplc="08160003" w:tentative="1">
+      <w:start w:val="1"/>
+      <w:numFmt w:val="bullet"/>
+      <w:lvlText w:val="o"/>
+      <w:lvlJc w:val="left"/>
+      <w:pPr>
+        <w:ind w:left="5760" w:hanging="360"/>
+      </w:pPr>
+      <w:rPr>
+        <w:rFonts w:ascii="Courier New" w:hAnsi="Courier New" w:cs="Courier New" w:hint="default"/>
+      </w:rPr>
+    </w:lvl>
+    <w:lvl w:ilvl="8" w:tplc="08160005" w:tentative="1">
+      <w:start w:val="1"/>
+      <w:numFmt w:val="bullet"/>
+      <w:lvlText w:val=""/>
+      <w:lvlJc w:val="left"/>
+      <w:pPr>
+        <w:ind w:left="6480" w:hanging="360"/>
+      </w:pPr>
+      <w:rPr>
+        <w:rFonts w:ascii="Wingdings" w:hAnsi="Wingdings" w:hint="default"/>
+      </w:rPr>
+    </w:lvl>
+  </w:abstractNum>
   <w:num w:numId="1" w16cid:durableId="122965187">
+    <w:abstractNumId w:val="1"/>
+  </w:num>
+  <w:num w:numId="2" w16cid:durableId="606546523">
+    <w:abstractNumId w:val="3"/>
+  </w:num>
+  <w:num w:numId="3" w16cid:durableId="771976657">
+    <w:abstractNumId w:val="4"/>
+  </w:num>
+  <w:num w:numId="4" w16cid:durableId="1842348977">
+    <w:abstractNumId w:val="5"/>
+  </w:num>
+  <w:num w:numId="5" w16cid:durableId="1193491853">
     <w:abstractNumId w:val="0"/>
   </w:num>
-  <w:num w:numId="2" w16cid:durableId="606546523">
-    <w:abstractNumId w:val="1"/>
+  <w:num w:numId="6" w16cid:durableId="1512336675">
+    <w:abstractNumId w:val="2"/>
   </w:num>
-  <w:num w:numId="3" w16cid:durableId="771976657">
-    <w:abstractNumId w:val="2"/>
+  <w:num w:numId="7" w16cid:durableId="1832864507">
+    <w:abstractNumId w:val="6"/>
   </w:num>
 </w:numbering>
 </file>
@@ -3668,6 +6346,7 @@
   <w:style w:type="paragraph" w:default="1" w:styleId="Normal">
     <w:name w:val="Normal"/>
     <w:qFormat/>
+    <w:rsid w:val="00ED0312"/>
   </w:style>
   <w:style w:type="character" w:default="1" w:styleId="Tipodeletrapredefinidodopargrafo">
     <w:name w:val="Default Paragraph Font"/>

</xml_diff>